<commit_message>
Updated documentation and assumptions
</commit_message>
<xml_diff>
--- a/Gancsos_Abel_Assignment2/doc/AMGDeliveryDispatch.docx
+++ b/Gancsos_Abel_Assignment2/doc/AMGDeliveryDispatch.docx
@@ -1,6 +1,6 @@
 
 <file path=word/document.xml><?xml version="1.0" encoding="utf-8"?>
-<w:document xmlns:wpc="http://schemas.microsoft.com/office/word/2010/wordprocessingCanvas" xmlns:mc="http://schemas.openxmlformats.org/markup-compatibility/2006" xmlns:o="urn:schemas-microsoft-com:office:office" xmlns:r="http://schemas.openxmlformats.org/officeDocument/2006/relationships" xmlns:m="http://schemas.openxmlformats.org/officeDocument/2006/math" xmlns:v="urn:schemas-microsoft-com:vml" xmlns:wp14="http://schemas.microsoft.com/office/word/2010/wordprocessingDrawing" xmlns:wp="http://schemas.openxmlformats.org/drawingml/2006/wordprocessingDrawing" xmlns:w10="urn:schemas-microsoft-com:office:word" xmlns:w="http://schemas.openxmlformats.org/wordprocessingml/2006/main" xmlns:w14="http://schemas.microsoft.com/office/word/2010/wordml" xmlns:w15="http://schemas.microsoft.com/office/word/2012/wordml" xmlns:wpg="http://schemas.microsoft.com/office/word/2010/wordprocessingGroup" xmlns:wpi="http://schemas.microsoft.com/office/word/2010/wordprocessingInk" xmlns:wne="http://schemas.microsoft.com/office/word/2006/wordml" xmlns:wps="http://schemas.microsoft.com/office/word/2010/wordprocessingShape" mc:Ignorable="w14 w15 wp14">
+<w:document xmlns:wpc="http://schemas.microsoft.com/office/word/2010/wordprocessingCanvas" xmlns:mo="http://schemas.microsoft.com/office/mac/office/2008/main" xmlns:mc="http://schemas.openxmlformats.org/markup-compatibility/2006" xmlns:mv="urn:schemas-microsoft-com:mac:vml" xmlns:o="urn:schemas-microsoft-com:office:office" xmlns:r="http://schemas.openxmlformats.org/officeDocument/2006/relationships" xmlns:m="http://schemas.openxmlformats.org/officeDocument/2006/math" xmlns:v="urn:schemas-microsoft-com:vml" xmlns:wp14="http://schemas.microsoft.com/office/word/2010/wordprocessingDrawing" xmlns:wp="http://schemas.openxmlformats.org/drawingml/2006/wordprocessingDrawing" xmlns:w10="urn:schemas-microsoft-com:office:word" xmlns:w="http://schemas.openxmlformats.org/wordprocessingml/2006/main" xmlns:w14="http://schemas.microsoft.com/office/word/2010/wordml" xmlns:wpg="http://schemas.microsoft.com/office/word/2010/wordprocessingGroup" xmlns:wpi="http://schemas.microsoft.com/office/word/2010/wordprocessingInk" xmlns:wne="http://schemas.microsoft.com/office/word/2006/wordml" xmlns:wps="http://schemas.microsoft.com/office/word/2010/wordprocessingShape" mc:Ignorable="w14 wp14">
   <w:body>
     <w:sdt>
       <w:sdtPr>
@@ -168,11 +168,11 @@
               </mc:Choice>
               <mc:Fallback>
                 <w:pict>
-                  <v:shapetype w14:anchorId="396F981C" id="_x0000_t202" coordsize="21600,21600" o:spt="202" path="m,l,21600r21600,l21600,xe">
+                  <v:shapetype id="_x0000_t202" coordsize="21600,21600" o:spt="202" path="m0,0l0,21600,21600,21600,21600,0xe">
                     <v:stroke joinstyle="miter"/>
                     <v:path gradientshapeok="t" o:connecttype="rect"/>
                   </v:shapetype>
-                  <v:shape id="Text Box 129" o:spid="_x0000_s1026" type="#_x0000_t202" style="position:absolute;margin-left:0;margin-top:621pt;width:540.05pt;height:35.75pt;z-index:251661312;visibility:visible;mso-wrap-style:square;mso-width-percent:1154;mso-height-percent:0;mso-wrap-distance-left:9pt;mso-wrap-distance-top:0;mso-wrap-distance-right:9pt;mso-wrap-distance-bottom:0;mso-position-horizontal:center;mso-position-horizontal-relative:page;mso-position-vertical:absolute;mso-position-vertical-relative:page;mso-width-percent:1154;mso-height-percent:0;mso-width-relative:margin;mso-height-relative:margin;v-text-anchor:top" o:gfxdata="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" filled="f" stroked="f" strokeweight=".5pt">
+                  <v:shape id="Text Box 129" o:spid="_x0000_s1026" type="#_x0000_t202" style="position:absolute;margin-left:0;margin-top:621pt;width:540.05pt;height:35.75pt;z-index:251661312;visibility:visible;mso-wrap-style:square;mso-width-percent:1154;mso-height-percent:0;mso-wrap-distance-left:9pt;mso-wrap-distance-top:0;mso-wrap-distance-right:9pt;mso-wrap-distance-bottom:0;mso-position-horizontal:center;mso-position-horizontal-relative:page;mso-position-vertical:absolute;mso-position-vertical-relative:page;mso-width-percent:1154;mso-height-percent:0;mso-width-relative:margin;mso-height-relative:margin;v-text-anchor:top" o:gfxdata="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" filled="f" stroked="f" strokeweight=".5pt">
                     <v:textbox style="mso-fit-shape-to-text:t" inset="1in,0,86.4pt,0">
                       <w:txbxContent>
                         <w:sdt>
@@ -416,7 +416,7 @@
               </mc:Choice>
               <mc:Fallback>
                 <w:pict>
-                  <v:shape w14:anchorId="3A133538" id="Text Box 128" o:spid="_x0000_s1027" type="#_x0000_t202" style="position:absolute;margin-left:36pt;margin-top:664.35pt;width:540.05pt;height:10.65pt;z-index:251662336;visibility:visible;mso-wrap-style:square;mso-width-percent:1154;mso-height-percent:0;mso-wrap-distance-left:9pt;mso-wrap-distance-top:0;mso-wrap-distance-right:9pt;mso-wrap-distance-bottom:0;mso-position-horizontal:absolute;mso-position-horizontal-relative:page;mso-position-vertical:absolute;mso-position-vertical-relative:margin;mso-width-percent:1154;mso-height-percent:0;mso-width-relative:margin;mso-height-relative:margin;v-text-anchor:bottom" o:gfxdata="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" filled="f" stroked="f" strokeweight=".5pt">
+                  <v:shape id="Text Box 128" o:spid="_x0000_s1027" type="#_x0000_t202" style="position:absolute;margin-left:36pt;margin-top:664.35pt;width:540.05pt;height:10.65pt;z-index:251662336;visibility:visible;mso-wrap-style:square;mso-width-percent:1154;mso-height-percent:0;mso-wrap-distance-left:9pt;mso-wrap-distance-top:0;mso-wrap-distance-right:9pt;mso-wrap-distance-bottom:0;mso-position-horizontal:absolute;mso-position-horizontal-relative:page;mso-position-vertical:absolute;mso-position-vertical-relative:margin;mso-width-percent:1154;mso-height-percent:0;mso-width-relative:margin;mso-height-relative:margin;v-text-anchor:bottom" o:gfxdata="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" filled="f" stroked="f" strokeweight=".5pt">
                     <v:textbox style="mso-fit-shape-to-text:t" inset="1in,0,86.4pt,0">
                       <w:txbxContent>
                         <w:p>
@@ -793,7 +793,7 @@
                               </a:ln>
                               <a:extLst>
                                 <a:ext uri="{91240B29-F687-4f45-9708-019B960494DF}">
-                                  <a14:hiddenLine xmlns="" xmlns:mo="http://schemas.microsoft.com/office/mac/office/2008/main" xmlns:mv="urn:schemas-microsoft-com:mac:vml" xmlns:o="urn:schemas-microsoft-com:office:office" xmlns:v="urn:schemas-microsoft-com:vml" xmlns:w10="urn:schemas-microsoft-com:office:word" xmlns:w="http://schemas.openxmlformats.org/wordprocessingml/2006/main" xmlns:a14="http://schemas.microsoft.com/office/drawing/2010/main" w="9525">
+                                  <a14:hiddenLine xmlns:a14="http://schemas.microsoft.com/office/drawing/2010/main" w="9525">
                                     <a:solidFill>
                                       <a:srgbClr val="000000"/>
                                     </a:solidFill>
@@ -822,10 +822,10 @@
               </mc:Choice>
               <mc:Fallback>
                 <w:pict>
-                  <v:group w14:anchorId="6BADBA50" id="Group 125" o:spid="_x0000_s1028" style="position:absolute;margin-left:0;margin-top:0;width:540pt;height:556.55pt;z-index:-251657216;mso-width-percent:1154;mso-height-percent:670;mso-top-percent:45;mso-position-horizontal:center;mso-position-horizontal-relative:margin;mso-position-vertical-relative:page;mso-width-percent:1154;mso-height-percent:670;mso-top-percent:45;mso-width-relative:margin" coordsize="55613,54044" o:gfxdata="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">
+                  <v:group id="Group 125" o:spid="_x0000_s1028" style="position:absolute;margin-left:0;margin-top:0;width:540pt;height:556.55pt;z-index:-251657216;mso-width-percent:1154;mso-height-percent:670;mso-top-percent:45;mso-position-horizontal:center;mso-position-horizontal-relative:margin;mso-position-vertical-relative:page;mso-width-percent:1154;mso-height-percent:670;mso-top-percent:45;mso-width-relative:margin" coordsize="5561330,5404485" o:gfxdata="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">
                     <o:lock v:ext="edit" aspectratio="t"/>
-                    <v:shape id="Freeform 10" o:spid="_x0000_s1029" style="position:absolute;width:55575;height:54044;visibility:visible;mso-wrap-style:square;v-text-anchor:bottom" coordsize="720,700" o:spt="100" o:gfxdata="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" adj="-11796480,,5400" path="m,c,644,,644,,644v23,6,62,14,113,21c250,685,476,700,720,644v,-27,,-27,,-27c720,,720,,720,,,,,,,e" stroked="f">
-                      <v:fill r:id="rId9" o:title="" recolor="t" rotate="t" type="frame"/>
+                    <v:shape id="Freeform 10" o:spid="_x0000_s1029" style="position:absolute;width:5557520;height:5404485;visibility:visible;mso-wrap-style:square;v-text-anchor:bottom" coordsize="720,700" o:spt="100" o:gfxdata="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" adj="-11796480,,5400" path="m0,0c0,644,,644,,644,23,650,62,658,113,665,250,685,476,700,720,644,720,617,720,617,720,617,720,,720,,720,,,,,,,0e" stroked="f">
+                      <v:fill r:id="rId10" o:title="" rotate="t" type="frame"/>
                       <v:stroke joinstyle="miter"/>
                       <v:formulas/>
                       <v:path arrowok="t" o:connecttype="custom" o:connectlocs="0,0;0,4972126;872222,5134261;5557520,4972126;5557520,4763667;5557520,0;0,0" o:connectangles="0,0,0,0,0,0,0" textboxrect="0,0,720,700"/>
@@ -870,7 +870,7 @@
                         </w:txbxContent>
                       </v:textbox>
                     </v:shape>
-                    <v:shape id="Freeform 11" o:spid="_x0000_s1030" style="position:absolute;left:8763;top:47697;width:46850;height:5099;visibility:visible;mso-wrap-style:square;v-text-anchor:bottom" coordsize="607,66" o:gfxdata="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" path="m607,c450,44,300,57,176,57,109,57,49,53,,48,66,58,152,66,251,66,358,66,480,56,607,27,607,,607,,607,e" fillcolor="white [3212]" stroked="f">
+                    <v:shape id="Freeform 11" o:spid="_x0000_s1030" style="position:absolute;left:876300;top:4769783;width:4685030;height:509905;visibility:visible;mso-wrap-style:square;v-text-anchor:bottom" coordsize="607,66" o:gfxdata="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" path="m607,0c450,44,300,57,176,57,109,57,49,53,,48,66,58,152,66,251,66,358,66,480,56,607,27,607,,607,,607,0e" fillcolor="white [3212]" stroked="f">
                       <v:fill opacity="19789f"/>
                       <v:path arrowok="t" o:connecttype="custom" o:connectlocs="4685030,0;1358427,440373;0,370840;1937302,509905;4685030,208598;4685030,0" o:connectangles="0,0,0,0,0,0"/>
                     </v:shape>
@@ -1010,7 +1010,7 @@
               </mc:Choice>
               <mc:Fallback>
                 <w:pict>
-                  <v:rect w14:anchorId="5BA0B27B" id="Rectangle 130" o:spid="_x0000_s1031" style="position:absolute;margin-left:-4.4pt;margin-top:0;width:46.8pt;height:77.75pt;z-index:251660288;visibility:visible;mso-wrap-style:square;mso-width-percent:76;mso-height-percent:98;mso-top-percent:23;mso-wrap-distance-left:9pt;mso-wrap-distance-top:0;mso-wrap-distance-right:9pt;mso-wrap-distance-bottom:0;mso-position-horizontal:right;mso-position-horizontal-relative:margin;mso-position-vertical-relative:page;mso-width-percent:76;mso-height-percent:98;mso-top-percent:23;mso-width-relative:page;mso-height-relative:page;v-text-anchor:bottom" o:gfxdata="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" fillcolor="#83992a [3204]" stroked="f" strokeweight="1.25pt">
+                  <v:rect id="Rectangle 130" o:spid="_x0000_s1031" style="position:absolute;margin-left:-4.4pt;margin-top:0;width:46.8pt;height:77.75pt;z-index:251660288;visibility:visible;mso-wrap-style:square;mso-width-percent:76;mso-height-percent:98;mso-top-percent:23;mso-wrap-distance-left:9pt;mso-wrap-distance-top:0;mso-wrap-distance-right:9pt;mso-wrap-distance-bottom:0;mso-position-horizontal:right;mso-position-horizontal-relative:margin;mso-position-vertical-relative:page;mso-width-percent:76;mso-height-percent:98;mso-top-percent:23;mso-width-relative:page;mso-height-relative:page;v-text-anchor:bottom" o:gfxdata="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" fillcolor="#83992a [3204]" stroked="f" strokeweight="1.25pt">
                     <v:path arrowok="t"/>
                     <o:lock v:ext="edit" aspectratio="t"/>
                     <v:textbox inset="3.6pt,,3.6pt">
@@ -2581,21 +2581,67 @@
     <w:p>
       <w:pPr>
         <w:pStyle w:val="ListParagraph"/>
-      </w:pPr>
+        <w:numPr>
+          <w:ilvl w:val="0"/>
+          <w:numId w:val="5"/>
+        </w:numPr>
+      </w:pPr>
+      <w:r>
+        <w:t>Any food that is required to be kept warm will come in it's own heater or the vehicle temperature is sufficient.</w:t>
+      </w:r>
+    </w:p>
+    <w:p>
+      <w:pPr>
+        <w:pStyle w:val="ListParagraph"/>
+        <w:numPr>
+          <w:ilvl w:val="0"/>
+          <w:numId w:val="5"/>
+        </w:numPr>
+      </w:pPr>
+      <w:r>
+        <w:lastRenderedPageBreak/>
+        <w:t>If a customer is more than a mile away from the shop, the total delivery distance will be more than 2 miles.</w:t>
+      </w:r>
+    </w:p>
+    <w:p>
+      <w:pPr>
+        <w:pStyle w:val="ListParagraph"/>
+        <w:numPr>
+          <w:ilvl w:val="0"/>
+          <w:numId w:val="5"/>
+        </w:numPr>
+      </w:pPr>
+      <w:r>
+        <w:t xml:space="preserve">Freezers in vehicles </w:t>
+      </w:r>
+      <w:proofErr w:type="gramStart"/>
+      <w:r>
+        <w:t>are able to</w:t>
+      </w:r>
+      <w:proofErr w:type="gramEnd"/>
+      <w:r>
+        <w:t xml:space="preserve"> be turned off if not needed.</w:t>
+      </w:r>
+    </w:p>
+    <w:p>
+      <w:pPr>
+        <w:pStyle w:val="ListParagraph"/>
+      </w:pPr>
+      <w:bookmarkStart w:id="5" w:name="_GoBack"/>
+      <w:bookmarkEnd w:id="5"/>
     </w:p>
     <w:p>
       <w:pPr>
         <w:pStyle w:val="Heading2"/>
       </w:pPr>
-      <w:bookmarkStart w:id="5" w:name="_Toc519352364"/>
-      <w:r>
-        <w:lastRenderedPageBreak/>
+      <w:bookmarkStart w:id="6" w:name="_Toc519352364"/>
+      <w:r>
         <w:t>1.5</w:t>
       </w:r>
       <w:r>
         <w:t xml:space="preserve"> Prerequisites</w:t>
       </w:r>
-      <w:bookmarkEnd w:id="5"/>
+      <w:bookmarkEnd w:id="6"/>
       <w:r>
         <w:t xml:space="preserve"> </w:t>
       </w:r>
@@ -2675,8 +2721,8 @@
     <w:p>
       <w:pPr>
         <w:sectPr>
-          <w:footerReference w:type="even" r:id="rId10"/>
-          <w:footerReference w:type="default" r:id="rId11"/>
+          <w:footerReference w:type="even" r:id="rId11"/>
+          <w:footerReference w:type="default" r:id="rId12"/>
           <w:pgSz w:w="12240" w:h="15840"/>
           <w:pgMar w:top="1440" w:right="1440" w:bottom="1440" w:left="1440" w:header="720" w:footer="720" w:gutter="0"/>
           <w:cols w:space="720"/>
@@ -2688,25 +2734,25 @@
       <w:pPr>
         <w:pStyle w:val="Heading1"/>
       </w:pPr>
-      <w:bookmarkStart w:id="6" w:name="_Toc519352365"/>
+      <w:bookmarkStart w:id="7" w:name="_Toc519352365"/>
       <w:r>
         <w:lastRenderedPageBreak/>
         <w:t>2 Assignment Tasks</w:t>
       </w:r>
-      <w:bookmarkEnd w:id="6"/>
+      <w:bookmarkEnd w:id="7"/>
     </w:p>
     <w:p>
       <w:pPr>
         <w:pStyle w:val="Heading2"/>
       </w:pPr>
-      <w:bookmarkStart w:id="7" w:name="_Toc519352366"/>
+      <w:bookmarkStart w:id="8" w:name="_Toc519352366"/>
       <w:r>
         <w:t xml:space="preserve">2.1 </w:t>
       </w:r>
       <w:r>
         <w:t>Implementation Description</w:t>
       </w:r>
-      <w:bookmarkEnd w:id="7"/>
+      <w:bookmarkEnd w:id="8"/>
     </w:p>
     <w:p>
       <w:pPr>
@@ -2895,7 +2941,6 @@
       <w:pPr>
         <w:spacing w:after="0" w:line="240" w:lineRule="auto"/>
       </w:pPr>
-      <w:bookmarkStart w:id="8" w:name="_GoBack"/>
       <w:r>
         <w:t xml:space="preserve">Finally, to avoid duplicate code, </w:t>
       </w:r>
@@ -2924,7 +2969,6 @@
         <w:pStyle w:val="Heading2"/>
       </w:pPr>
       <w:bookmarkStart w:id="9" w:name="_Toc519352367"/>
-      <w:bookmarkEnd w:id="8"/>
       <w:r>
         <w:lastRenderedPageBreak/>
         <w:t>2.2 UML Class Diagram</w:t>
@@ -2952,7 +2996,7 @@
                     <pic:cNvPicPr/>
                   </pic:nvPicPr>
                   <pic:blipFill>
-                    <a:blip r:embed="rId12">
+                    <a:blip r:embed="rId13">
                       <a:extLst>
                         <a:ext uri="{28A0092B-C50C-407E-A947-70E740481C1C}">
                           <a14:useLocalDpi xmlns:a14="http://schemas.microsoft.com/office/drawing/2010/main" val="0"/>
@@ -3021,7 +3065,7 @@
                     <pic:cNvPicPr/>
                   </pic:nvPicPr>
                   <pic:blipFill>
-                    <a:blip r:embed="rId13">
+                    <a:blip r:embed="rId14">
                       <a:extLst>
                         <a:ext uri="{28A0092B-C50C-407E-A947-70E740481C1C}">
                           <a14:useLocalDpi xmlns:a14="http://schemas.microsoft.com/office/drawing/2010/main" val="0"/>
@@ -3355,7 +3399,7 @@
                     <pic:cNvPicPr/>
                   </pic:nvPicPr>
                   <pic:blipFill>
-                    <a:blip r:embed="rId14">
+                    <a:blip r:embed="rId15">
                       <a:extLst>
                         <a:ext uri="{28A0092B-C50C-407E-A947-70E740481C1C}">
                           <a14:useLocalDpi xmlns:a14="http://schemas.microsoft.com/office/drawing/2010/main" val="0"/>
@@ -3414,7 +3458,7 @@
                     <pic:cNvPicPr/>
                   </pic:nvPicPr>
                   <pic:blipFill>
-                    <a:blip r:embed="rId15">
+                    <a:blip r:embed="rId16">
                       <a:extLst>
                         <a:ext uri="{28A0092B-C50C-407E-A947-70E740481C1C}">
                           <a14:useLocalDpi xmlns:a14="http://schemas.microsoft.com/office/drawing/2010/main" val="0"/>
@@ -3452,7 +3496,7 @@
 </file>
 
 <file path=word/endnotes.xml><?xml version="1.0" encoding="utf-8"?>
-<w:endnotes xmlns:wpc="http://schemas.microsoft.com/office/word/2010/wordprocessingCanvas" xmlns:mc="http://schemas.openxmlformats.org/markup-compatibility/2006" xmlns:o="urn:schemas-microsoft-com:office:office" xmlns:r="http://schemas.openxmlformats.org/officeDocument/2006/relationships" xmlns:m="http://schemas.openxmlformats.org/officeDocument/2006/math" xmlns:v="urn:schemas-microsoft-com:vml" xmlns:wp14="http://schemas.microsoft.com/office/word/2010/wordprocessingDrawing" xmlns:wp="http://schemas.openxmlformats.org/drawingml/2006/wordprocessingDrawing" xmlns:w10="urn:schemas-microsoft-com:office:word" xmlns:w="http://schemas.openxmlformats.org/wordprocessingml/2006/main" xmlns:w14="http://schemas.microsoft.com/office/word/2010/wordml" xmlns:w15="http://schemas.microsoft.com/office/word/2012/wordml" xmlns:wpg="http://schemas.microsoft.com/office/word/2010/wordprocessingGroup" xmlns:wpi="http://schemas.microsoft.com/office/word/2010/wordprocessingInk" xmlns:wne="http://schemas.microsoft.com/office/word/2006/wordml" xmlns:wps="http://schemas.microsoft.com/office/word/2010/wordprocessingShape" mc:Ignorable="w14 w15 wp14">
+<w:endnotes xmlns:wpc="http://schemas.microsoft.com/office/word/2010/wordprocessingCanvas" xmlns:mo="http://schemas.microsoft.com/office/mac/office/2008/main" xmlns:mc="http://schemas.openxmlformats.org/markup-compatibility/2006" xmlns:mv="urn:schemas-microsoft-com:mac:vml" xmlns:o="urn:schemas-microsoft-com:office:office" xmlns:r="http://schemas.openxmlformats.org/officeDocument/2006/relationships" xmlns:m="http://schemas.openxmlformats.org/officeDocument/2006/math" xmlns:v="urn:schemas-microsoft-com:vml" xmlns:wp14="http://schemas.microsoft.com/office/word/2010/wordprocessingDrawing" xmlns:wp="http://schemas.openxmlformats.org/drawingml/2006/wordprocessingDrawing" xmlns:w10="urn:schemas-microsoft-com:office:word" xmlns:w="http://schemas.openxmlformats.org/wordprocessingml/2006/main" xmlns:w14="http://schemas.microsoft.com/office/word/2010/wordml" xmlns:wpg="http://schemas.microsoft.com/office/word/2010/wordprocessingGroup" xmlns:wpi="http://schemas.microsoft.com/office/word/2010/wordprocessingInk" xmlns:wne="http://schemas.microsoft.com/office/word/2006/wordml" xmlns:wps="http://schemas.microsoft.com/office/word/2010/wordprocessingShape" mc:Ignorable="w14 wp14">
   <w:endnote w:type="separator" w:id="-1">
     <w:p>
       <w:pPr>
@@ -3477,7 +3521,7 @@
 </file>
 
 <file path=word/footer1.xml><?xml version="1.0" encoding="utf-8"?>
-<w:ftr xmlns:wpc="http://schemas.microsoft.com/office/word/2010/wordprocessingCanvas" xmlns:mc="http://schemas.openxmlformats.org/markup-compatibility/2006" xmlns:o="urn:schemas-microsoft-com:office:office" xmlns:r="http://schemas.openxmlformats.org/officeDocument/2006/relationships" xmlns:m="http://schemas.openxmlformats.org/officeDocument/2006/math" xmlns:v="urn:schemas-microsoft-com:vml" xmlns:wp14="http://schemas.microsoft.com/office/word/2010/wordprocessingDrawing" xmlns:wp="http://schemas.openxmlformats.org/drawingml/2006/wordprocessingDrawing" xmlns:w10="urn:schemas-microsoft-com:office:word" xmlns:w="http://schemas.openxmlformats.org/wordprocessingml/2006/main" xmlns:w14="http://schemas.microsoft.com/office/word/2010/wordml" xmlns:w15="http://schemas.microsoft.com/office/word/2012/wordml" xmlns:wpg="http://schemas.microsoft.com/office/word/2010/wordprocessingGroup" xmlns:wpi="http://schemas.microsoft.com/office/word/2010/wordprocessingInk" xmlns:wne="http://schemas.microsoft.com/office/word/2006/wordml" xmlns:wps="http://schemas.microsoft.com/office/word/2010/wordprocessingShape" mc:Ignorable="w14 w15 wp14">
+<w:ftr xmlns:wpc="http://schemas.microsoft.com/office/word/2010/wordprocessingCanvas" xmlns:mo="http://schemas.microsoft.com/office/mac/office/2008/main" xmlns:mc="http://schemas.openxmlformats.org/markup-compatibility/2006" xmlns:mv="urn:schemas-microsoft-com:mac:vml" xmlns:o="urn:schemas-microsoft-com:office:office" xmlns:r="http://schemas.openxmlformats.org/officeDocument/2006/relationships" xmlns:m="http://schemas.openxmlformats.org/officeDocument/2006/math" xmlns:v="urn:schemas-microsoft-com:vml" xmlns:wp14="http://schemas.microsoft.com/office/word/2010/wordprocessingDrawing" xmlns:wp="http://schemas.openxmlformats.org/drawingml/2006/wordprocessingDrawing" xmlns:w10="urn:schemas-microsoft-com:office:word" xmlns:w="http://schemas.openxmlformats.org/wordprocessingml/2006/main" xmlns:w14="http://schemas.microsoft.com/office/word/2010/wordml" xmlns:wpg="http://schemas.microsoft.com/office/word/2010/wordprocessingGroup" xmlns:wpi="http://schemas.microsoft.com/office/word/2010/wordprocessingInk" xmlns:wne="http://schemas.microsoft.com/office/word/2006/wordml" xmlns:wps="http://schemas.microsoft.com/office/word/2010/wordprocessingShape" mc:Ignorable="w14 wp14">
   <w:p>
     <w:pPr>
       <w:pStyle w:val="Footer"/>
@@ -3515,7 +3559,7 @@
 </file>
 
 <file path=word/footer2.xml><?xml version="1.0" encoding="utf-8"?>
-<w:ftr xmlns:wpc="http://schemas.microsoft.com/office/word/2010/wordprocessingCanvas" xmlns:mc="http://schemas.openxmlformats.org/markup-compatibility/2006" xmlns:o="urn:schemas-microsoft-com:office:office" xmlns:r="http://schemas.openxmlformats.org/officeDocument/2006/relationships" xmlns:m="http://schemas.openxmlformats.org/officeDocument/2006/math" xmlns:v="urn:schemas-microsoft-com:vml" xmlns:wp14="http://schemas.microsoft.com/office/word/2010/wordprocessingDrawing" xmlns:wp="http://schemas.openxmlformats.org/drawingml/2006/wordprocessingDrawing" xmlns:w10="urn:schemas-microsoft-com:office:word" xmlns:w="http://schemas.openxmlformats.org/wordprocessingml/2006/main" xmlns:w14="http://schemas.microsoft.com/office/word/2010/wordml" xmlns:w15="http://schemas.microsoft.com/office/word/2012/wordml" xmlns:wpg="http://schemas.microsoft.com/office/word/2010/wordprocessingGroup" xmlns:wpi="http://schemas.microsoft.com/office/word/2010/wordprocessingInk" xmlns:wne="http://schemas.microsoft.com/office/word/2006/wordml" xmlns:wps="http://schemas.microsoft.com/office/word/2010/wordprocessingShape" mc:Ignorable="w14 w15 wp14">
+<w:ftr xmlns:wpc="http://schemas.microsoft.com/office/word/2010/wordprocessingCanvas" xmlns:mo="http://schemas.microsoft.com/office/mac/office/2008/main" xmlns:mc="http://schemas.openxmlformats.org/markup-compatibility/2006" xmlns:mv="urn:schemas-microsoft-com:mac:vml" xmlns:o="urn:schemas-microsoft-com:office:office" xmlns:r="http://schemas.openxmlformats.org/officeDocument/2006/relationships" xmlns:m="http://schemas.openxmlformats.org/officeDocument/2006/math" xmlns:v="urn:schemas-microsoft-com:vml" xmlns:wp14="http://schemas.microsoft.com/office/word/2010/wordprocessingDrawing" xmlns:wp="http://schemas.openxmlformats.org/drawingml/2006/wordprocessingDrawing" xmlns:w10="urn:schemas-microsoft-com:office:word" xmlns:w="http://schemas.openxmlformats.org/wordprocessingml/2006/main" xmlns:w14="http://schemas.microsoft.com/office/word/2010/wordml" xmlns:wpg="http://schemas.microsoft.com/office/word/2010/wordprocessingGroup" xmlns:wpi="http://schemas.microsoft.com/office/word/2010/wordprocessingInk" xmlns:wne="http://schemas.microsoft.com/office/word/2006/wordml" xmlns:wps="http://schemas.microsoft.com/office/word/2010/wordprocessingShape" mc:Ignorable="w14 wp14">
   <w:p>
     <w:pPr>
       <w:pStyle w:val="Footer"/>
@@ -3547,7 +3591,7 @@
         <w:rStyle w:val="PageNumber"/>
         <w:noProof/>
       </w:rPr>
-      <w:t>6</w:t>
+      <w:t>4</w:t>
     </w:r>
     <w:r>
       <w:rPr>
@@ -3572,7 +3616,7 @@
 </file>
 
 <file path=word/footnotes.xml><?xml version="1.0" encoding="utf-8"?>
-<w:footnotes xmlns:wpc="http://schemas.microsoft.com/office/word/2010/wordprocessingCanvas" xmlns:mc="http://schemas.openxmlformats.org/markup-compatibility/2006" xmlns:o="urn:schemas-microsoft-com:office:office" xmlns:r="http://schemas.openxmlformats.org/officeDocument/2006/relationships" xmlns:m="http://schemas.openxmlformats.org/officeDocument/2006/math" xmlns:v="urn:schemas-microsoft-com:vml" xmlns:wp14="http://schemas.microsoft.com/office/word/2010/wordprocessingDrawing" xmlns:wp="http://schemas.openxmlformats.org/drawingml/2006/wordprocessingDrawing" xmlns:w10="urn:schemas-microsoft-com:office:word" xmlns:w="http://schemas.openxmlformats.org/wordprocessingml/2006/main" xmlns:w14="http://schemas.microsoft.com/office/word/2010/wordml" xmlns:w15="http://schemas.microsoft.com/office/word/2012/wordml" xmlns:wpg="http://schemas.microsoft.com/office/word/2010/wordprocessingGroup" xmlns:wpi="http://schemas.microsoft.com/office/word/2010/wordprocessingInk" xmlns:wne="http://schemas.microsoft.com/office/word/2006/wordml" xmlns:wps="http://schemas.microsoft.com/office/word/2010/wordprocessingShape" mc:Ignorable="w14 w15 wp14">
+<w:footnotes xmlns:wpc="http://schemas.microsoft.com/office/word/2010/wordprocessingCanvas" xmlns:mo="http://schemas.microsoft.com/office/mac/office/2008/main" xmlns:mc="http://schemas.openxmlformats.org/markup-compatibility/2006" xmlns:mv="urn:schemas-microsoft-com:mac:vml" xmlns:o="urn:schemas-microsoft-com:office:office" xmlns:r="http://schemas.openxmlformats.org/officeDocument/2006/relationships" xmlns:m="http://schemas.openxmlformats.org/officeDocument/2006/math" xmlns:v="urn:schemas-microsoft-com:vml" xmlns:wp14="http://schemas.microsoft.com/office/word/2010/wordprocessingDrawing" xmlns:wp="http://schemas.openxmlformats.org/drawingml/2006/wordprocessingDrawing" xmlns:w10="urn:schemas-microsoft-com:office:word" xmlns:w="http://schemas.openxmlformats.org/wordprocessingml/2006/main" xmlns:w14="http://schemas.microsoft.com/office/word/2010/wordml" xmlns:wpg="http://schemas.microsoft.com/office/word/2010/wordprocessingGroup" xmlns:wpi="http://schemas.microsoft.com/office/word/2010/wordprocessingInk" xmlns:wne="http://schemas.microsoft.com/office/word/2006/wordml" xmlns:wps="http://schemas.microsoft.com/office/word/2010/wordprocessingShape" mc:Ignorable="w14 wp14">
   <w:footnote w:type="separator" w:id="-1">
     <w:p>
       <w:pPr>
@@ -3597,8 +3641,8 @@
 </file>
 
 <file path=word/numbering.xml><?xml version="1.0" encoding="utf-8"?>
-<w:numbering xmlns:wpc="http://schemas.microsoft.com/office/word/2010/wordprocessingCanvas" xmlns:mc="http://schemas.openxmlformats.org/markup-compatibility/2006" xmlns:o="urn:schemas-microsoft-com:office:office" xmlns:r="http://schemas.openxmlformats.org/officeDocument/2006/relationships" xmlns:m="http://schemas.openxmlformats.org/officeDocument/2006/math" xmlns:v="urn:schemas-microsoft-com:vml" xmlns:wp14="http://schemas.microsoft.com/office/word/2010/wordprocessingDrawing" xmlns:wp="http://schemas.openxmlformats.org/drawingml/2006/wordprocessingDrawing" xmlns:w10="urn:schemas-microsoft-com:office:word" xmlns:w="http://schemas.openxmlformats.org/wordprocessingml/2006/main" xmlns:w14="http://schemas.microsoft.com/office/word/2010/wordml" xmlns:w15="http://schemas.microsoft.com/office/word/2012/wordml" xmlns:wpg="http://schemas.microsoft.com/office/word/2010/wordprocessingGroup" xmlns:wpi="http://schemas.microsoft.com/office/word/2010/wordprocessingInk" xmlns:wne="http://schemas.microsoft.com/office/word/2006/wordml" xmlns:wps="http://schemas.microsoft.com/office/word/2010/wordprocessingShape" mc:Ignorable="w14 w15 wp14">
-  <w:abstractNum w:abstractNumId="0" w15:restartNumberingAfterBreak="0">
+<w:numbering xmlns:wpc="http://schemas.microsoft.com/office/word/2010/wordprocessingCanvas" xmlns:mo="http://schemas.microsoft.com/office/mac/office/2008/main" xmlns:mc="http://schemas.openxmlformats.org/markup-compatibility/2006" xmlns:mv="urn:schemas-microsoft-com:mac:vml" xmlns:o="urn:schemas-microsoft-com:office:office" xmlns:r="http://schemas.openxmlformats.org/officeDocument/2006/relationships" xmlns:m="http://schemas.openxmlformats.org/officeDocument/2006/math" xmlns:v="urn:schemas-microsoft-com:vml" xmlns:wp14="http://schemas.microsoft.com/office/word/2010/wordprocessingDrawing" xmlns:wp="http://schemas.openxmlformats.org/drawingml/2006/wordprocessingDrawing" xmlns:w10="urn:schemas-microsoft-com:office:word" xmlns:w="http://schemas.openxmlformats.org/wordprocessingml/2006/main" xmlns:w14="http://schemas.microsoft.com/office/word/2010/wordml" xmlns:wpg="http://schemas.microsoft.com/office/word/2010/wordprocessingGroup" xmlns:wpi="http://schemas.microsoft.com/office/word/2010/wordprocessingInk" xmlns:wne="http://schemas.microsoft.com/office/word/2006/wordml" xmlns:wps="http://schemas.microsoft.com/office/word/2010/wordprocessingShape" mc:Ignorable="w14 wp14">
+  <w:abstractNum w:abstractNumId="0">
     <w:nsid w:val="09577F5C"/>
     <w:multiLevelType w:val="multilevel"/>
     <w:tmpl w:val="0608D676"/>
@@ -3711,7 +3755,7 @@
       </w:rPr>
     </w:lvl>
   </w:abstractNum>
-  <w:abstractNum w:abstractNumId="1" w15:restartNumberingAfterBreak="0">
+  <w:abstractNum w:abstractNumId="1">
     <w:nsid w:val="11FD4F2B"/>
     <w:multiLevelType w:val="hybridMultilevel"/>
     <w:tmpl w:val="B37402DE"/>
@@ -3824,7 +3868,7 @@
       </w:rPr>
     </w:lvl>
   </w:abstractNum>
-  <w:abstractNum w:abstractNumId="2" w15:restartNumberingAfterBreak="0">
+  <w:abstractNum w:abstractNumId="2">
     <w:nsid w:val="32A9384F"/>
     <w:multiLevelType w:val="hybridMultilevel"/>
     <w:tmpl w:val="D5C0D40A"/>
@@ -3937,7 +3981,7 @@
       </w:rPr>
     </w:lvl>
   </w:abstractNum>
-  <w:abstractNum w:abstractNumId="3" w15:restartNumberingAfterBreak="0">
+  <w:abstractNum w:abstractNumId="3">
     <w:nsid w:val="38B24DBC"/>
     <w:multiLevelType w:val="hybridMultilevel"/>
     <w:tmpl w:val="EAAEC084"/>
@@ -4049,7 +4093,7 @@
       </w:rPr>
     </w:lvl>
   </w:abstractNum>
-  <w:abstractNum w:abstractNumId="4" w15:restartNumberingAfterBreak="0">
+  <w:abstractNum w:abstractNumId="4">
     <w:nsid w:val="5688688D"/>
     <w:multiLevelType w:val="hybridMultilevel"/>
     <w:tmpl w:val="7E6451A2"/>
@@ -4161,7 +4205,7 @@
       </w:rPr>
     </w:lvl>
   </w:abstractNum>
-  <w:abstractNum w:abstractNumId="5" w15:restartNumberingAfterBreak="0">
+  <w:abstractNum w:abstractNumId="5">
     <w:nsid w:val="584F2804"/>
     <w:multiLevelType w:val="multilevel"/>
     <w:tmpl w:val="A4CA8D1C"/>
@@ -4274,7 +4318,7 @@
       </w:rPr>
     </w:lvl>
   </w:abstractNum>
-  <w:abstractNum w:abstractNumId="6" w15:restartNumberingAfterBreak="0">
+  <w:abstractNum w:abstractNumId="6">
     <w:nsid w:val="66675697"/>
     <w:multiLevelType w:val="hybridMultilevel"/>
     <w:tmpl w:val="4D66928C"/>
@@ -4412,7 +4456,7 @@
 </file>
 
 <file path=word/styles.xml><?xml version="1.0" encoding="utf-8"?>
-<w:styles xmlns:mc="http://schemas.openxmlformats.org/markup-compatibility/2006" xmlns:r="http://schemas.openxmlformats.org/officeDocument/2006/relationships" xmlns:w="http://schemas.openxmlformats.org/wordprocessingml/2006/main" xmlns:w14="http://schemas.microsoft.com/office/word/2010/wordml" xmlns:w15="http://schemas.microsoft.com/office/word/2012/wordml" mc:Ignorable="w14 w15">
+<w:styles xmlns:mc="http://schemas.openxmlformats.org/markup-compatibility/2006" xmlns:r="http://schemas.openxmlformats.org/officeDocument/2006/relationships" xmlns:w="http://schemas.openxmlformats.org/wordprocessingml/2006/main" xmlns:w14="http://schemas.microsoft.com/office/word/2010/wordml" mc:Ignorable="w14">
   <w:docDefaults>
     <w:rPrDefault>
       <w:rPr>
@@ -4428,369 +4472,684 @@
       </w:pPr>
     </w:pPrDefault>
   </w:docDefaults>
-  <w:latentStyles w:defLockedState="0" w:defUIPriority="99" w:defSemiHidden="0" w:defUnhideWhenUsed="0" w:defQFormat="0" w:count="371">
-    <w:lsdException w:name="Normal" w:uiPriority="0" w:qFormat="1"/>
-    <w:lsdException w:name="heading 1" w:uiPriority="9" w:qFormat="1"/>
-    <w:lsdException w:name="heading 2" w:semiHidden="1" w:uiPriority="9" w:unhideWhenUsed="1" w:qFormat="1"/>
-    <w:lsdException w:name="heading 3" w:semiHidden="1" w:uiPriority="9" w:unhideWhenUsed="1" w:qFormat="1"/>
-    <w:lsdException w:name="heading 4" w:semiHidden="1" w:uiPriority="9" w:unhideWhenUsed="1" w:qFormat="1"/>
-    <w:lsdException w:name="heading 5" w:semiHidden="1" w:uiPriority="9" w:unhideWhenUsed="1" w:qFormat="1"/>
-    <w:lsdException w:name="heading 6" w:semiHidden="1" w:uiPriority="9" w:unhideWhenUsed="1" w:qFormat="1"/>
-    <w:lsdException w:name="heading 7" w:semiHidden="1" w:uiPriority="9" w:unhideWhenUsed="1" w:qFormat="1"/>
-    <w:lsdException w:name="heading 8" w:semiHidden="1" w:uiPriority="9" w:unhideWhenUsed="1" w:qFormat="1"/>
-    <w:lsdException w:name="heading 9" w:semiHidden="1" w:uiPriority="9" w:unhideWhenUsed="1" w:qFormat="1"/>
-    <w:lsdException w:name="index 1" w:semiHidden="1" w:unhideWhenUsed="1"/>
-    <w:lsdException w:name="index 2" w:semiHidden="1" w:unhideWhenUsed="1"/>
-    <w:lsdException w:name="index 3" w:semiHidden="1" w:unhideWhenUsed="1"/>
-    <w:lsdException w:name="index 4" w:semiHidden="1" w:unhideWhenUsed="1"/>
-    <w:lsdException w:name="index 5" w:semiHidden="1" w:unhideWhenUsed="1"/>
-    <w:lsdException w:name="index 6" w:semiHidden="1" w:unhideWhenUsed="1"/>
-    <w:lsdException w:name="index 7" w:semiHidden="1" w:unhideWhenUsed="1"/>
-    <w:lsdException w:name="index 8" w:semiHidden="1" w:unhideWhenUsed="1"/>
-    <w:lsdException w:name="index 9" w:semiHidden="1" w:unhideWhenUsed="1"/>
-    <w:lsdException w:name="toc 1" w:semiHidden="1" w:uiPriority="39" w:unhideWhenUsed="1"/>
-    <w:lsdException w:name="toc 2" w:semiHidden="1" w:uiPriority="39" w:unhideWhenUsed="1"/>
-    <w:lsdException w:name="toc 3" w:semiHidden="1" w:uiPriority="39" w:unhideWhenUsed="1"/>
-    <w:lsdException w:name="toc 4" w:semiHidden="1" w:uiPriority="39" w:unhideWhenUsed="1"/>
-    <w:lsdException w:name="toc 5" w:semiHidden="1" w:uiPriority="39" w:unhideWhenUsed="1"/>
-    <w:lsdException w:name="toc 6" w:semiHidden="1" w:uiPriority="39" w:unhideWhenUsed="1"/>
-    <w:lsdException w:name="toc 7" w:semiHidden="1" w:uiPriority="39" w:unhideWhenUsed="1"/>
-    <w:lsdException w:name="toc 8" w:semiHidden="1" w:uiPriority="39" w:unhideWhenUsed="1"/>
-    <w:lsdException w:name="toc 9" w:semiHidden="1" w:uiPriority="39" w:unhideWhenUsed="1"/>
-    <w:lsdException w:name="Normal Indent" w:semiHidden="1" w:unhideWhenUsed="1"/>
-    <w:lsdException w:name="footnote text" w:semiHidden="1" w:unhideWhenUsed="1"/>
-    <w:lsdException w:name="annotation text" w:semiHidden="1" w:unhideWhenUsed="1"/>
-    <w:lsdException w:name="header" w:semiHidden="1" w:unhideWhenUsed="1"/>
-    <w:lsdException w:name="footer" w:semiHidden="1" w:unhideWhenUsed="1"/>
-    <w:lsdException w:name="index heading" w:semiHidden="1" w:unhideWhenUsed="1"/>
-    <w:lsdException w:name="caption" w:semiHidden="1" w:uiPriority="35" w:unhideWhenUsed="1" w:qFormat="1"/>
-    <w:lsdException w:name="table of figures" w:semiHidden="1" w:unhideWhenUsed="1"/>
-    <w:lsdException w:name="envelope address" w:semiHidden="1" w:unhideWhenUsed="1"/>
-    <w:lsdException w:name="envelope return" w:semiHidden="1" w:unhideWhenUsed="1"/>
-    <w:lsdException w:name="footnote reference" w:semiHidden="1" w:unhideWhenUsed="1"/>
-    <w:lsdException w:name="annotation reference" w:semiHidden="1" w:unhideWhenUsed="1"/>
-    <w:lsdException w:name="line number" w:semiHidden="1" w:unhideWhenUsed="1"/>
-    <w:lsdException w:name="page number" w:semiHidden="1" w:unhideWhenUsed="1"/>
-    <w:lsdException w:name="endnote reference" w:semiHidden="1" w:unhideWhenUsed="1"/>
-    <w:lsdException w:name="endnote text" w:semiHidden="1" w:unhideWhenUsed="1"/>
-    <w:lsdException w:name="table of authorities" w:semiHidden="1" w:unhideWhenUsed="1"/>
-    <w:lsdException w:name="macro" w:semiHidden="1" w:unhideWhenUsed="1"/>
-    <w:lsdException w:name="toa heading" w:semiHidden="1" w:unhideWhenUsed="1"/>
-    <w:lsdException w:name="List" w:semiHidden="1" w:unhideWhenUsed="1"/>
-    <w:lsdException w:name="List Bullet" w:semiHidden="1" w:unhideWhenUsed="1"/>
-    <w:lsdException w:name="List Number" w:semiHidden="1" w:unhideWhenUsed="1"/>
-    <w:lsdException w:name="List 2" w:semiHidden="1" w:unhideWhenUsed="1"/>
-    <w:lsdException w:name="List 3" w:semiHidden="1" w:unhideWhenUsed="1"/>
-    <w:lsdException w:name="List 4" w:semiHidden="1" w:unhideWhenUsed="1"/>
-    <w:lsdException w:name="List 5" w:semiHidden="1" w:unhideWhenUsed="1"/>
-    <w:lsdException w:name="List Bullet 2" w:semiHidden="1" w:unhideWhenUsed="1"/>
-    <w:lsdException w:name="List Bullet 3" w:semiHidden="1" w:unhideWhenUsed="1"/>
-    <w:lsdException w:name="List Bullet 4" w:semiHidden="1" w:unhideWhenUsed="1"/>
-    <w:lsdException w:name="List Bullet 5" w:semiHidden="1" w:unhideWhenUsed="1"/>
-    <w:lsdException w:name="List Number 2" w:semiHidden="1" w:unhideWhenUsed="1"/>
-    <w:lsdException w:name="List Number 3" w:semiHidden="1" w:unhideWhenUsed="1"/>
-    <w:lsdException w:name="List Number 4" w:semiHidden="1" w:unhideWhenUsed="1"/>
-    <w:lsdException w:name="List Number 5" w:semiHidden="1" w:unhideWhenUsed="1"/>
-    <w:lsdException w:name="Title" w:uiPriority="10" w:qFormat="1"/>
-    <w:lsdException w:name="Closing" w:semiHidden="1" w:unhideWhenUsed="1"/>
-    <w:lsdException w:name="Signature" w:semiHidden="1" w:unhideWhenUsed="1"/>
-    <w:lsdException w:name="Default Paragraph Font" w:semiHidden="1" w:uiPriority="1" w:unhideWhenUsed="1"/>
-    <w:lsdException w:name="Body Text" w:semiHidden="1" w:unhideWhenUsed="1"/>
-    <w:lsdException w:name="Body Text Indent" w:semiHidden="1" w:unhideWhenUsed="1"/>
-    <w:lsdException w:name="List Continue" w:semiHidden="1" w:unhideWhenUsed="1"/>
-    <w:lsdException w:name="List Continue 2" w:semiHidden="1" w:unhideWhenUsed="1"/>
-    <w:lsdException w:name="List Continue 3" w:semiHidden="1" w:unhideWhenUsed="1"/>
-    <w:lsdException w:name="List Continue 4" w:semiHidden="1" w:unhideWhenUsed="1"/>
-    <w:lsdException w:name="List Continue 5" w:semiHidden="1" w:unhideWhenUsed="1"/>
-    <w:lsdException w:name="Message Header" w:semiHidden="1" w:unhideWhenUsed="1"/>
-    <w:lsdException w:name="Subtitle" w:uiPriority="11" w:qFormat="1"/>
-    <w:lsdException w:name="Salutation" w:semiHidden="1" w:unhideWhenUsed="1"/>
-    <w:lsdException w:name="Date" w:semiHidden="1" w:unhideWhenUsed="1"/>
-    <w:lsdException w:name="Body Text First Indent" w:semiHidden="1" w:unhideWhenUsed="1"/>
-    <w:lsdException w:name="Body Text First Indent 2" w:semiHidden="1" w:unhideWhenUsed="1"/>
-    <w:lsdException w:name="Note Heading" w:semiHidden="1" w:unhideWhenUsed="1"/>
-    <w:lsdException w:name="Body Text 2" w:semiHidden="1" w:unhideWhenUsed="1"/>
-    <w:lsdException w:name="Body Text 3" w:semiHidden="1" w:unhideWhenUsed="1"/>
-    <w:lsdException w:name="Body Text Indent 2" w:semiHidden="1" w:unhideWhenUsed="1"/>
-    <w:lsdException w:name="Body Text Indent 3" w:semiHidden="1" w:unhideWhenUsed="1"/>
-    <w:lsdException w:name="Block Text" w:semiHidden="1" w:unhideWhenUsed="1"/>
-    <w:lsdException w:name="Hyperlink" w:semiHidden="1" w:unhideWhenUsed="1"/>
-    <w:lsdException w:name="FollowedHyperlink" w:semiHidden="1" w:unhideWhenUsed="1"/>
-    <w:lsdException w:name="Strong" w:uiPriority="22" w:qFormat="1"/>
-    <w:lsdException w:name="Emphasis" w:uiPriority="20" w:qFormat="1"/>
-    <w:lsdException w:name="Document Map" w:semiHidden="1" w:unhideWhenUsed="1"/>
-    <w:lsdException w:name="Plain Text" w:semiHidden="1" w:unhideWhenUsed="1"/>
-    <w:lsdException w:name="E-mail Signature" w:semiHidden="1" w:unhideWhenUsed="1"/>
-    <w:lsdException w:name="HTML Top of Form" w:semiHidden="1" w:unhideWhenUsed="1"/>
-    <w:lsdException w:name="HTML Bottom of Form" w:semiHidden="1" w:unhideWhenUsed="1"/>
-    <w:lsdException w:name="Normal (Web)" w:semiHidden="1" w:unhideWhenUsed="1"/>
-    <w:lsdException w:name="HTML Acronym" w:semiHidden="1" w:unhideWhenUsed="1"/>
-    <w:lsdException w:name="HTML Address" w:semiHidden="1" w:unhideWhenUsed="1"/>
-    <w:lsdException w:name="HTML Cite" w:semiHidden="1" w:unhideWhenUsed="1"/>
-    <w:lsdException w:name="HTML Code" w:semiHidden="1" w:unhideWhenUsed="1"/>
-    <w:lsdException w:name="HTML Definition" w:semiHidden="1" w:unhideWhenUsed="1"/>
-    <w:lsdException w:name="HTML Keyboard" w:semiHidden="1" w:unhideWhenUsed="1"/>
-    <w:lsdException w:name="HTML Preformatted" w:semiHidden="1" w:unhideWhenUsed="1"/>
-    <w:lsdException w:name="HTML Sample" w:semiHidden="1" w:unhideWhenUsed="1"/>
-    <w:lsdException w:name="HTML Typewriter" w:semiHidden="1" w:unhideWhenUsed="1"/>
-    <w:lsdException w:name="HTML Variable" w:semiHidden="1" w:unhideWhenUsed="1"/>
-    <w:lsdException w:name="Normal Table" w:semiHidden="1" w:unhideWhenUsed="1"/>
-    <w:lsdException w:name="annotation subject" w:semiHidden="1" w:unhideWhenUsed="1"/>
-    <w:lsdException w:name="No List" w:semiHidden="1" w:unhideWhenUsed="1"/>
-    <w:lsdException w:name="Outline List 1" w:semiHidden="1" w:unhideWhenUsed="1"/>
-    <w:lsdException w:name="Outline List 2" w:semiHidden="1" w:unhideWhenUsed="1"/>
-    <w:lsdException w:name="Outline List 3" w:semiHidden="1" w:unhideWhenUsed="1"/>
-    <w:lsdException w:name="Table Simple 1" w:semiHidden="1" w:unhideWhenUsed="1"/>
-    <w:lsdException w:name="Table Simple 2" w:semiHidden="1" w:unhideWhenUsed="1"/>
-    <w:lsdException w:name="Table Simple 3" w:semiHidden="1" w:unhideWhenUsed="1"/>
-    <w:lsdException w:name="Table Classic 1" w:semiHidden="1" w:unhideWhenUsed="1"/>
-    <w:lsdException w:name="Table Classic 2" w:semiHidden="1" w:unhideWhenUsed="1"/>
-    <w:lsdException w:name="Table Classic 3" w:semiHidden="1" w:unhideWhenUsed="1"/>
-    <w:lsdException w:name="Table Classic 4" w:semiHidden="1" w:unhideWhenUsed="1"/>
-    <w:lsdException w:name="Table Colorful 1" w:semiHidden="1" w:unhideWhenUsed="1"/>
-    <w:lsdException w:name="Table Colorful 2" w:semiHidden="1" w:unhideWhenUsed="1"/>
-    <w:lsdException w:name="Table Colorful 3" w:semiHidden="1" w:unhideWhenUsed="1"/>
-    <w:lsdException w:name="Table Columns 1" w:semiHidden="1" w:unhideWhenUsed="1"/>
-    <w:lsdException w:name="Table Columns 2" w:semiHidden="1" w:unhideWhenUsed="1"/>
-    <w:lsdException w:name="Table Columns 3" w:semiHidden="1" w:unhideWhenUsed="1"/>
-    <w:lsdException w:name="Table Columns 4" w:semiHidden="1" w:unhideWhenUsed="1"/>
-    <w:lsdException w:name="Table Columns 5" w:semiHidden="1" w:unhideWhenUsed="1"/>
-    <w:lsdException w:name="Table Grid 1" w:semiHidden="1" w:unhideWhenUsed="1"/>
-    <w:lsdException w:name="Table Grid 2" w:semiHidden="1" w:unhideWhenUsed="1"/>
-    <w:lsdException w:name="Table Grid 3" w:semiHidden="1" w:unhideWhenUsed="1"/>
-    <w:lsdException w:name="Table Grid 4" w:semiHidden="1" w:unhideWhenUsed="1"/>
-    <w:lsdException w:name="Table Grid 5" w:semiHidden="1" w:unhideWhenUsed="1"/>
-    <w:lsdException w:name="Table Grid 6" w:semiHidden="1" w:unhideWhenUsed="1"/>
-    <w:lsdException w:name="Table Grid 7" w:semiHidden="1" w:unhideWhenUsed="1"/>
-    <w:lsdException w:name="Table Grid 8" w:semiHidden="1" w:unhideWhenUsed="1"/>
-    <w:lsdException w:name="Table List 1" w:semiHidden="1" w:unhideWhenUsed="1"/>
-    <w:lsdException w:name="Table List 2" w:semiHidden="1" w:unhideWhenUsed="1"/>
-    <w:lsdException w:name="Table List 3" w:semiHidden="1" w:unhideWhenUsed="1"/>
-    <w:lsdException w:name="Table List 4" w:semiHidden="1" w:unhideWhenUsed="1"/>
-    <w:lsdException w:name="Table List 5" w:semiHidden="1" w:unhideWhenUsed="1"/>
-    <w:lsdException w:name="Table List 6" w:semiHidden="1" w:unhideWhenUsed="1"/>
-    <w:lsdException w:name="Table List 7" w:semiHidden="1" w:unhideWhenUsed="1"/>
-    <w:lsdException w:name="Table List 8" w:semiHidden="1" w:unhideWhenUsed="1"/>
-    <w:lsdException w:name="Table 3D effects 1" w:semiHidden="1" w:unhideWhenUsed="1"/>
-    <w:lsdException w:name="Table 3D effects 2" w:semiHidden="1" w:unhideWhenUsed="1"/>
-    <w:lsdException w:name="Table 3D effects 3" w:semiHidden="1" w:unhideWhenUsed="1"/>
-    <w:lsdException w:name="Table Contemporary" w:semiHidden="1" w:unhideWhenUsed="1"/>
-    <w:lsdException w:name="Table Elegant" w:semiHidden="1" w:unhideWhenUsed="1"/>
-    <w:lsdException w:name="Table Professional" w:semiHidden="1" w:unhideWhenUsed="1"/>
-    <w:lsdException w:name="Table Subtle 1" w:semiHidden="1" w:unhideWhenUsed="1"/>
-    <w:lsdException w:name="Table Subtle 2" w:semiHidden="1" w:unhideWhenUsed="1"/>
-    <w:lsdException w:name="Table Web 1" w:semiHidden="1" w:unhideWhenUsed="1"/>
-    <w:lsdException w:name="Table Web 2" w:semiHidden="1" w:unhideWhenUsed="1"/>
-    <w:lsdException w:name="Table Web 3" w:semiHidden="1" w:unhideWhenUsed="1"/>
-    <w:lsdException w:name="Balloon Text" w:semiHidden="1" w:unhideWhenUsed="1"/>
-    <w:lsdException w:name="Table Grid" w:uiPriority="39"/>
-    <w:lsdException w:name="Table Theme" w:semiHidden="1" w:unhideWhenUsed="1"/>
-    <w:lsdException w:name="Placeholder Text" w:semiHidden="1"/>
-    <w:lsdException w:name="No Spacing" w:uiPriority="1" w:qFormat="1"/>
-    <w:lsdException w:name="Light Shading" w:uiPriority="60"/>
-    <w:lsdException w:name="Light List" w:uiPriority="61"/>
-    <w:lsdException w:name="Light Grid" w:uiPriority="62"/>
-    <w:lsdException w:name="Medium Shading 1" w:uiPriority="63"/>
-    <w:lsdException w:name="Medium Shading 2" w:uiPriority="64"/>
-    <w:lsdException w:name="Medium List 1" w:uiPriority="65"/>
-    <w:lsdException w:name="Medium List 2" w:uiPriority="66"/>
-    <w:lsdException w:name="Medium Grid 1" w:uiPriority="67"/>
-    <w:lsdException w:name="Medium Grid 2" w:uiPriority="68"/>
-    <w:lsdException w:name="Medium Grid 3" w:uiPriority="69"/>
-    <w:lsdException w:name="Dark List" w:uiPriority="70"/>
-    <w:lsdException w:name="Colorful Shading" w:uiPriority="71"/>
-    <w:lsdException w:name="Colorful List" w:uiPriority="72"/>
-    <w:lsdException w:name="Colorful Grid" w:uiPriority="73"/>
-    <w:lsdException w:name="Light Shading Accent 1" w:uiPriority="60"/>
-    <w:lsdException w:name="Light List Accent 1" w:uiPriority="61"/>
-    <w:lsdException w:name="Light Grid Accent 1" w:uiPriority="62"/>
-    <w:lsdException w:name="Medium Shading 1 Accent 1" w:uiPriority="63"/>
-    <w:lsdException w:name="Medium Shading 2 Accent 1" w:uiPriority="64"/>
-    <w:lsdException w:name="Medium List 1 Accent 1" w:uiPriority="65"/>
-    <w:lsdException w:name="Revision" w:semiHidden="1"/>
-    <w:lsdException w:name="List Paragraph" w:uiPriority="34" w:qFormat="1"/>
-    <w:lsdException w:name="Quote" w:uiPriority="29" w:qFormat="1"/>
-    <w:lsdException w:name="Intense Quote" w:uiPriority="30" w:qFormat="1"/>
-    <w:lsdException w:name="Medium List 2 Accent 1" w:uiPriority="66"/>
-    <w:lsdException w:name="Medium Grid 1 Accent 1" w:uiPriority="67"/>
-    <w:lsdException w:name="Medium Grid 2 Accent 1" w:uiPriority="68"/>
-    <w:lsdException w:name="Medium Grid 3 Accent 1" w:uiPriority="69"/>
-    <w:lsdException w:name="Dark List Accent 1" w:uiPriority="70"/>
-    <w:lsdException w:name="Colorful Shading Accent 1" w:uiPriority="71"/>
-    <w:lsdException w:name="Colorful List Accent 1" w:uiPriority="72"/>
-    <w:lsdException w:name="Colorful Grid Accent 1" w:uiPriority="73"/>
-    <w:lsdException w:name="Light Shading Accent 2" w:uiPriority="60"/>
-    <w:lsdException w:name="Light List Accent 2" w:uiPriority="61"/>
-    <w:lsdException w:name="Light Grid Accent 2" w:uiPriority="62"/>
-    <w:lsdException w:name="Medium Shading 1 Accent 2" w:uiPriority="63"/>
-    <w:lsdException w:name="Medium Shading 2 Accent 2" w:uiPriority="64"/>
-    <w:lsdException w:name="Medium List 1 Accent 2" w:uiPriority="65"/>
-    <w:lsdException w:name="Medium List 2 Accent 2" w:uiPriority="66"/>
-    <w:lsdException w:name="Medium Grid 1 Accent 2" w:uiPriority="67"/>
-    <w:lsdException w:name="Medium Grid 2 Accent 2" w:uiPriority="68"/>
-    <w:lsdException w:name="Medium Grid 3 Accent 2" w:uiPriority="69"/>
-    <w:lsdException w:name="Dark List Accent 2" w:uiPriority="70"/>
-    <w:lsdException w:name="Colorful Shading Accent 2" w:uiPriority="71"/>
-    <w:lsdException w:name="Colorful List Accent 2" w:uiPriority="72"/>
-    <w:lsdException w:name="Colorful Grid Accent 2" w:uiPriority="73"/>
-    <w:lsdException w:name="Light Shading Accent 3" w:uiPriority="60"/>
-    <w:lsdException w:name="Light List Accent 3" w:uiPriority="61"/>
-    <w:lsdException w:name="Light Grid Accent 3" w:uiPriority="62"/>
-    <w:lsdException w:name="Medium Shading 1 Accent 3" w:uiPriority="63"/>
-    <w:lsdException w:name="Medium Shading 2 Accent 3" w:uiPriority="64"/>
-    <w:lsdException w:name="Medium List 1 Accent 3" w:uiPriority="65"/>
-    <w:lsdException w:name="Medium List 2 Accent 3" w:uiPriority="66"/>
-    <w:lsdException w:name="Medium Grid 1 Accent 3" w:uiPriority="67"/>
-    <w:lsdException w:name="Medium Grid 2 Accent 3" w:uiPriority="68"/>
-    <w:lsdException w:name="Medium Grid 3 Accent 3" w:uiPriority="69"/>
-    <w:lsdException w:name="Dark List Accent 3" w:uiPriority="70"/>
-    <w:lsdException w:name="Colorful Shading Accent 3" w:uiPriority="71"/>
-    <w:lsdException w:name="Colorful List Accent 3" w:uiPriority="72"/>
-    <w:lsdException w:name="Colorful Grid Accent 3" w:uiPriority="73"/>
-    <w:lsdException w:name="Light Shading Accent 4" w:uiPriority="60"/>
-    <w:lsdException w:name="Light List Accent 4" w:uiPriority="61"/>
-    <w:lsdException w:name="Light Grid Accent 4" w:uiPriority="62"/>
-    <w:lsdException w:name="Medium Shading 1 Accent 4" w:uiPriority="63"/>
-    <w:lsdException w:name="Medium Shading 2 Accent 4" w:uiPriority="64"/>
-    <w:lsdException w:name="Medium List 1 Accent 4" w:uiPriority="65"/>
-    <w:lsdException w:name="Medium List 2 Accent 4" w:uiPriority="66"/>
-    <w:lsdException w:name="Medium Grid 1 Accent 4" w:uiPriority="67"/>
-    <w:lsdException w:name="Medium Grid 2 Accent 4" w:uiPriority="68"/>
-    <w:lsdException w:name="Medium Grid 3 Accent 4" w:uiPriority="69"/>
-    <w:lsdException w:name="Dark List Accent 4" w:uiPriority="70"/>
-    <w:lsdException w:name="Colorful Shading Accent 4" w:uiPriority="71"/>
-    <w:lsdException w:name="Colorful List Accent 4" w:uiPriority="72"/>
-    <w:lsdException w:name="Colorful Grid Accent 4" w:uiPriority="73"/>
-    <w:lsdException w:name="Light Shading Accent 5" w:uiPriority="60"/>
-    <w:lsdException w:name="Light List Accent 5" w:uiPriority="61"/>
-    <w:lsdException w:name="Light Grid Accent 5" w:uiPriority="62"/>
-    <w:lsdException w:name="Medium Shading 1 Accent 5" w:uiPriority="63"/>
-    <w:lsdException w:name="Medium Shading 2 Accent 5" w:uiPriority="64"/>
-    <w:lsdException w:name="Medium List 1 Accent 5" w:uiPriority="65"/>
-    <w:lsdException w:name="Medium List 2 Accent 5" w:uiPriority="66"/>
-    <w:lsdException w:name="Medium Grid 1 Accent 5" w:uiPriority="67"/>
-    <w:lsdException w:name="Medium Grid 2 Accent 5" w:uiPriority="68"/>
-    <w:lsdException w:name="Medium Grid 3 Accent 5" w:uiPriority="69"/>
-    <w:lsdException w:name="Dark List Accent 5" w:uiPriority="70"/>
-    <w:lsdException w:name="Colorful Shading Accent 5" w:uiPriority="71"/>
-    <w:lsdException w:name="Colorful List Accent 5" w:uiPriority="72"/>
-    <w:lsdException w:name="Colorful Grid Accent 5" w:uiPriority="73"/>
-    <w:lsdException w:name="Light Shading Accent 6" w:uiPriority="60"/>
-    <w:lsdException w:name="Light List Accent 6" w:uiPriority="61"/>
-    <w:lsdException w:name="Light Grid Accent 6" w:uiPriority="62"/>
-    <w:lsdException w:name="Medium Shading 1 Accent 6" w:uiPriority="63"/>
-    <w:lsdException w:name="Medium Shading 2 Accent 6" w:uiPriority="64"/>
-    <w:lsdException w:name="Medium List 1 Accent 6" w:uiPriority="65"/>
-    <w:lsdException w:name="Medium List 2 Accent 6" w:uiPriority="66"/>
-    <w:lsdException w:name="Medium Grid 1 Accent 6" w:uiPriority="67"/>
-    <w:lsdException w:name="Medium Grid 2 Accent 6" w:uiPriority="68"/>
-    <w:lsdException w:name="Medium Grid 3 Accent 6" w:uiPriority="69"/>
-    <w:lsdException w:name="Dark List Accent 6" w:uiPriority="70"/>
-    <w:lsdException w:name="Colorful Shading Accent 6" w:uiPriority="71"/>
-    <w:lsdException w:name="Colorful List Accent 6" w:uiPriority="72"/>
-    <w:lsdException w:name="Colorful Grid Accent 6" w:uiPriority="73"/>
-    <w:lsdException w:name="Subtle Emphasis" w:uiPriority="19" w:qFormat="1"/>
-    <w:lsdException w:name="Intense Emphasis" w:uiPriority="21" w:qFormat="1"/>
-    <w:lsdException w:name="Subtle Reference" w:uiPriority="31" w:qFormat="1"/>
-    <w:lsdException w:name="Intense Reference" w:uiPriority="32" w:qFormat="1"/>
-    <w:lsdException w:name="Book Title" w:uiPriority="33" w:qFormat="1"/>
-    <w:lsdException w:name="Bibliography" w:semiHidden="1" w:uiPriority="37" w:unhideWhenUsed="1"/>
-    <w:lsdException w:name="TOC Heading" w:semiHidden="1" w:uiPriority="39" w:unhideWhenUsed="1" w:qFormat="1"/>
-    <w:lsdException w:name="Grid Table 4" w:uiPriority="49"/>
-    <w:lsdException w:name="Grid Table 5 Dark" w:uiPriority="50"/>
-    <w:lsdException w:name="Grid Table 6 Colorful" w:uiPriority="51"/>
-    <w:lsdException w:name="Grid Table 7 Colorful" w:uiPriority="52"/>
-    <w:lsdException w:name="Grid Table 1 Light Accent 1" w:uiPriority="46"/>
-    <w:lsdException w:name="Grid Table 2 Accent 1" w:uiPriority="47"/>
-    <w:lsdException w:name="Grid Table 3 Accent 1" w:uiPriority="48"/>
-    <w:lsdException w:name="Grid Table 4 Accent 1" w:uiPriority="49"/>
-    <w:lsdException w:name="Grid Table 5 Dark Accent 1" w:uiPriority="50"/>
-    <w:lsdException w:name="Grid Table 6 Colorful Accent 1" w:uiPriority="51"/>
-    <w:lsdException w:name="Grid Table 7 Colorful Accent 1" w:uiPriority="52"/>
-    <w:lsdException w:name="Grid Table 1 Light Accent 2" w:uiPriority="46"/>
-    <w:lsdException w:name="Grid Table 2 Accent 2" w:uiPriority="47"/>
-    <w:lsdException w:name="Grid Table 3 Accent 2" w:uiPriority="48"/>
-    <w:lsdException w:name="Grid Table 4 Accent 2" w:uiPriority="49"/>
-    <w:lsdException w:name="Grid Table 5 Dark Accent 2" w:uiPriority="50"/>
-    <w:lsdException w:name="Grid Table 6 Colorful Accent 2" w:uiPriority="51"/>
-    <w:lsdException w:name="Grid Table 7 Colorful Accent 2" w:uiPriority="52"/>
-    <w:lsdException w:name="Grid Table 1 Light Accent 3" w:uiPriority="46"/>
-    <w:lsdException w:name="Grid Table 2 Accent 3" w:uiPriority="47"/>
-    <w:lsdException w:name="Grid Table 3 Accent 3" w:uiPriority="48"/>
-    <w:lsdException w:name="Grid Table 4 Accent 3" w:uiPriority="49"/>
-    <w:lsdException w:name="Grid Table 5 Dark Accent 3" w:uiPriority="50"/>
-    <w:lsdException w:name="Grid Table 6 Colorful Accent 3" w:uiPriority="51"/>
-    <w:lsdException w:name="Grid Table 7 Colorful Accent 3" w:uiPriority="52"/>
-    <w:lsdException w:name="Grid Table 1 Light Accent 4" w:uiPriority="46"/>
-    <w:lsdException w:name="Grid Table 2 Accent 4" w:uiPriority="47"/>
-    <w:lsdException w:name="Grid Table 3 Accent 4" w:uiPriority="48"/>
-    <w:lsdException w:name="Grid Table 4 Accent 4" w:uiPriority="49"/>
-    <w:lsdException w:name="Grid Table 5 Dark Accent 4" w:uiPriority="50"/>
-    <w:lsdException w:name="Grid Table 6 Colorful Accent 4" w:uiPriority="51"/>
-    <w:lsdException w:name="Grid Table 7 Colorful Accent 4" w:uiPriority="52"/>
-    <w:lsdException w:name="Grid Table 1 Light Accent 5" w:uiPriority="46"/>
-    <w:lsdException w:name="Grid Table 2 Accent 5" w:uiPriority="47"/>
-    <w:lsdException w:name="Grid Table 3 Accent 5" w:uiPriority="48"/>
-    <w:lsdException w:name="Grid Table 4 Accent 5" w:uiPriority="49"/>
-    <w:lsdException w:name="Grid Table 5 Dark Accent 5" w:uiPriority="50"/>
-    <w:lsdException w:name="Grid Table 6 Colorful Accent 5" w:uiPriority="51"/>
-    <w:lsdException w:name="Grid Table 7 Colorful Accent 5" w:uiPriority="52"/>
-    <w:lsdException w:name="Grid Table 1 Light Accent 6" w:uiPriority="46"/>
-    <w:lsdException w:name="Grid Table 2 Accent 6" w:uiPriority="47"/>
-    <w:lsdException w:name="Grid Table 3 Accent 6" w:uiPriority="48"/>
-    <w:lsdException w:name="Grid Table 4 Accent 6" w:uiPriority="49"/>
-    <w:lsdException w:name="Grid Table 5 Dark Accent 6" w:uiPriority="50"/>
-    <w:lsdException w:name="Grid Table 6 Colorful Accent 6" w:uiPriority="51"/>
-    <w:lsdException w:name="Grid Table 7 Colorful Accent 6" w:uiPriority="52"/>
-    <w:lsdException w:name="List Table 1 Light" w:uiPriority="46"/>
-    <w:lsdException w:name="List Table 2" w:uiPriority="47"/>
-    <w:lsdException w:name="List Table 3" w:uiPriority="48"/>
-    <w:lsdException w:name="List Table 4" w:uiPriority="49"/>
-    <w:lsdException w:name="List Table 5 Dark" w:uiPriority="50"/>
-    <w:lsdException w:name="List Table 6 Colorful" w:uiPriority="51"/>
-    <w:lsdException w:name="List Table 7 Colorful" w:uiPriority="52"/>
-    <w:lsdException w:name="List Table 1 Light Accent 1" w:uiPriority="46"/>
-    <w:lsdException w:name="List Table 2 Accent 1" w:uiPriority="47"/>
-    <w:lsdException w:name="List Table 3 Accent 1" w:uiPriority="48"/>
-    <w:lsdException w:name="List Table 4 Accent 1" w:uiPriority="49"/>
-    <w:lsdException w:name="List Table 5 Dark Accent 1" w:uiPriority="50"/>
-    <w:lsdException w:name="List Table 6 Colorful Accent 1" w:uiPriority="51"/>
-    <w:lsdException w:name="List Table 7 Colorful Accent 1" w:uiPriority="52"/>
-    <w:lsdException w:name="List Table 1 Light Accent 2" w:uiPriority="46"/>
-    <w:lsdException w:name="List Table 2 Accent 2" w:uiPriority="47"/>
-    <w:lsdException w:name="List Table 3 Accent 2" w:uiPriority="48"/>
-    <w:lsdException w:name="List Table 4 Accent 2" w:uiPriority="49"/>
-    <w:lsdException w:name="List Table 5 Dark Accent 2" w:uiPriority="50"/>
-    <w:lsdException w:name="List Table 6 Colorful Accent 2" w:uiPriority="51"/>
-    <w:lsdException w:name="List Table 7 Colorful Accent 2" w:uiPriority="52"/>
-    <w:lsdException w:name="List Table 1 Light Accent 3" w:uiPriority="46"/>
-    <w:lsdException w:name="List Table 2 Accent 3" w:uiPriority="47"/>
-    <w:lsdException w:name="List Table 3 Accent 3" w:uiPriority="48"/>
-    <w:lsdException w:name="List Table 4 Accent 3" w:uiPriority="49"/>
-    <w:lsdException w:name="List Table 5 Dark Accent 3" w:uiPriority="50"/>
-    <w:lsdException w:name="List Table 6 Colorful Accent 3" w:uiPriority="51"/>
-    <w:lsdException w:name="List Table 7 Colorful Accent 3" w:uiPriority="52"/>
-    <w:lsdException w:name="List Table 1 Light Accent 4" w:uiPriority="46"/>
-    <w:lsdException w:name="List Table 2 Accent 4" w:uiPriority="47"/>
-    <w:lsdException w:name="List Table 3 Accent 4" w:uiPriority="48"/>
-    <w:lsdException w:name="List Table 4 Accent 4" w:uiPriority="49"/>
-    <w:lsdException w:name="List Table 5 Dark Accent 4" w:uiPriority="50"/>
-    <w:lsdException w:name="List Table 6 Colorful Accent 4" w:uiPriority="51"/>
-    <w:lsdException w:name="List Table 7 Colorful Accent 4" w:uiPriority="52"/>
-    <w:lsdException w:name="List Table 1 Light Accent 5" w:uiPriority="46"/>
-    <w:lsdException w:name="List Table 2 Accent 5" w:uiPriority="47"/>
-    <w:lsdException w:name="List Table 3 Accent 5" w:uiPriority="48"/>
-    <w:lsdException w:name="List Table 4 Accent 5" w:uiPriority="49"/>
-    <w:lsdException w:name="List Table 5 Dark Accent 5" w:uiPriority="50"/>
-    <w:lsdException w:name="List Table 6 Colorful Accent 5" w:uiPriority="51"/>
-    <w:lsdException w:name="List Table 7 Colorful Accent 5" w:uiPriority="52"/>
-    <w:lsdException w:name="List Table 1 Light Accent 6" w:uiPriority="46"/>
-    <w:lsdException w:name="List Table 2 Accent 6" w:uiPriority="47"/>
-    <w:lsdException w:name="List Table 3 Accent 6" w:uiPriority="48"/>
-    <w:lsdException w:name="List Table 4 Accent 6" w:uiPriority="49"/>
-    <w:lsdException w:name="List Table 5 Dark Accent 6" w:uiPriority="50"/>
-    <w:lsdException w:name="List Table 6 Colorful Accent 6" w:uiPriority="51"/>
-    <w:lsdException w:name="List Table 7 Colorful Accent 6" w:uiPriority="52"/>
+  <w:latentStyles w:defLockedState="0" w:defUIPriority="99" w:defSemiHidden="1" w:defUnhideWhenUsed="1" w:defQFormat="0" w:count="276">
+    <w:lsdException w:name="Normal" w:semiHidden="0" w:uiPriority="0" w:unhideWhenUsed="0" w:qFormat="1"/>
+    <w:lsdException w:name="heading 1" w:semiHidden="0" w:uiPriority="9" w:unhideWhenUsed="0" w:qFormat="1"/>
+    <w:lsdException w:name="heading 2" w:uiPriority="9" w:qFormat="1"/>
+    <w:lsdException w:name="heading 3" w:uiPriority="9" w:qFormat="1"/>
+    <w:lsdException w:name="heading 4" w:uiPriority="9" w:qFormat="1"/>
+    <w:lsdException w:name="heading 5" w:uiPriority="9" w:qFormat="1"/>
+    <w:lsdException w:name="heading 6" w:uiPriority="9" w:qFormat="1"/>
+    <w:lsdException w:name="heading 7" w:uiPriority="9" w:qFormat="1"/>
+    <w:lsdException w:name="heading 8" w:uiPriority="9" w:qFormat="1"/>
+    <w:lsdException w:name="heading 9" w:uiPriority="9" w:qFormat="1"/>
+    <w:lsdException w:name="toc 1" w:uiPriority="39"/>
+    <w:lsdException w:name="toc 2" w:uiPriority="39"/>
+    <w:lsdException w:name="toc 3" w:uiPriority="39"/>
+    <w:lsdException w:name="toc 4" w:uiPriority="39"/>
+    <w:lsdException w:name="toc 5" w:uiPriority="39"/>
+    <w:lsdException w:name="toc 6" w:uiPriority="39"/>
+    <w:lsdException w:name="toc 7" w:uiPriority="39"/>
+    <w:lsdException w:name="toc 8" w:uiPriority="39"/>
+    <w:lsdException w:name="toc 9" w:uiPriority="39"/>
+    <w:lsdException w:name="caption" w:uiPriority="35" w:qFormat="1"/>
+    <w:lsdException w:name="Title" w:semiHidden="0" w:uiPriority="10" w:unhideWhenUsed="0" w:qFormat="1"/>
+    <w:lsdException w:name="Default Paragraph Font" w:uiPriority="1"/>
+    <w:lsdException w:name="Subtitle" w:semiHidden="0" w:uiPriority="11" w:unhideWhenUsed="0" w:qFormat="1"/>
+    <w:lsdException w:name="Strong" w:semiHidden="0" w:uiPriority="22" w:unhideWhenUsed="0" w:qFormat="1"/>
+    <w:lsdException w:name="Emphasis" w:semiHidden="0" w:uiPriority="20" w:unhideWhenUsed="0" w:qFormat="1"/>
+    <w:lsdException w:name="Table Grid" w:semiHidden="0" w:uiPriority="39" w:unhideWhenUsed="0"/>
+    <w:lsdException w:name="Note Level 1" w:semiHidden="0" w:unhideWhenUsed="0"/>
+    <w:lsdException w:name="Note Level 2" w:semiHidden="0" w:unhideWhenUsed="0"/>
+    <w:lsdException w:name="Note Level 3" w:semiHidden="0" w:unhideWhenUsed="0"/>
+    <w:lsdException w:name="Note Level 4" w:semiHidden="0" w:unhideWhenUsed="0"/>
+    <w:lsdException w:name="Note Level 5" w:semiHidden="0" w:unhideWhenUsed="0"/>
+    <w:lsdException w:name="Note Level 6" w:semiHidden="0" w:unhideWhenUsed="0"/>
+    <w:lsdException w:name="Note Level 7" w:semiHidden="0" w:unhideWhenUsed="0"/>
+    <w:lsdException w:name="Note Level 8" w:semiHidden="0" w:unhideWhenUsed="0"/>
+    <w:lsdException w:name="Note Level 9" w:semiHidden="0" w:unhideWhenUsed="0"/>
+    <w:lsdException w:name="Placeholder Text" w:unhideWhenUsed="0"/>
+    <w:lsdException w:name="No Spacing" w:semiHidden="0" w:uiPriority="1" w:unhideWhenUsed="0" w:qFormat="1"/>
+    <w:lsdException w:name="Light Shading" w:semiHidden="0" w:uiPriority="60" w:unhideWhenUsed="0"/>
+    <w:lsdException w:name="Light List" w:semiHidden="0" w:uiPriority="61" w:unhideWhenUsed="0"/>
+    <w:lsdException w:name="Light Grid" w:semiHidden="0" w:uiPriority="62" w:unhideWhenUsed="0"/>
+    <w:lsdException w:name="Medium Shading 1" w:semiHidden="0" w:uiPriority="63" w:unhideWhenUsed="0"/>
+    <w:lsdException w:name="Medium Shading 2" w:semiHidden="0" w:uiPriority="64" w:unhideWhenUsed="0"/>
+    <w:lsdException w:name="Medium List 1" w:semiHidden="0" w:uiPriority="65" w:unhideWhenUsed="0"/>
+    <w:lsdException w:name="Medium List 2" w:semiHidden="0" w:uiPriority="66" w:unhideWhenUsed="0"/>
+    <w:lsdException w:name="Medium Grid 1" w:semiHidden="0" w:uiPriority="67" w:unhideWhenUsed="0"/>
+    <w:lsdException w:name="Medium Grid 2" w:semiHidden="0" w:uiPriority="68" w:unhideWhenUsed="0"/>
+    <w:lsdException w:name="Medium Grid 3" w:semiHidden="0" w:uiPriority="69" w:unhideWhenUsed="0"/>
+    <w:lsdException w:name="Dark List" w:semiHidden="0" w:uiPriority="70" w:unhideWhenUsed="0"/>
+    <w:lsdException w:name="Colorful Shading" w:semiHidden="0" w:uiPriority="71" w:unhideWhenUsed="0"/>
+    <w:lsdException w:name="Colorful List" w:semiHidden="0" w:uiPriority="72" w:unhideWhenUsed="0"/>
+    <w:lsdException w:name="Colorful Grid" w:semiHidden="0" w:uiPriority="73" w:unhideWhenUsed="0"/>
+    <w:lsdException w:name="Light Shading Accent 1" w:semiHidden="0" w:uiPriority="60" w:unhideWhenUsed="0"/>
+    <w:lsdException w:name="Light List Accent 1" w:semiHidden="0" w:uiPriority="61" w:unhideWhenUsed="0"/>
+    <w:lsdException w:name="Light Grid Accent 1" w:semiHidden="0" w:uiPriority="62" w:unhideWhenUsed="0"/>
+    <w:lsdException w:name="Medium Shading 1 Accent 1" w:semiHidden="0" w:uiPriority="63" w:unhideWhenUsed="0"/>
+    <w:lsdException w:name="Medium Shading 2 Accent 1" w:semiHidden="0" w:uiPriority="64" w:unhideWhenUsed="0"/>
+    <w:lsdException w:name="Medium List 1 Accent 1" w:semiHidden="0" w:uiPriority="65" w:unhideWhenUsed="0"/>
+    <w:lsdException w:name="Revision" w:unhideWhenUsed="0"/>
+    <w:lsdException w:name="List Paragraph" w:semiHidden="0" w:uiPriority="34" w:unhideWhenUsed="0" w:qFormat="1"/>
+    <w:lsdException w:name="Quote" w:semiHidden="0" w:uiPriority="29" w:unhideWhenUsed="0" w:qFormat="1"/>
+    <w:lsdException w:name="Intense Quote" w:semiHidden="0" w:uiPriority="30" w:unhideWhenUsed="0" w:qFormat="1"/>
+    <w:lsdException w:name="Medium List 2 Accent 1" w:semiHidden="0" w:uiPriority="66" w:unhideWhenUsed="0"/>
+    <w:lsdException w:name="Medium Grid 1 Accent 1" w:semiHidden="0" w:uiPriority="67" w:unhideWhenUsed="0"/>
+    <w:lsdException w:name="Medium Grid 2 Accent 1" w:semiHidden="0" w:uiPriority="68" w:unhideWhenUsed="0"/>
+    <w:lsdException w:name="Medium Grid 3 Accent 1" w:semiHidden="0" w:uiPriority="69" w:unhideWhenUsed="0"/>
+    <w:lsdException w:name="Dark List Accent 1" w:semiHidden="0" w:uiPriority="70" w:unhideWhenUsed="0"/>
+    <w:lsdException w:name="Colorful Shading Accent 1" w:semiHidden="0" w:uiPriority="71" w:unhideWhenUsed="0"/>
+    <w:lsdException w:name="Colorful List Accent 1" w:semiHidden="0" w:uiPriority="72" w:unhideWhenUsed="0"/>
+    <w:lsdException w:name="Colorful Grid Accent 1" w:semiHidden="0" w:uiPriority="73" w:unhideWhenUsed="0"/>
+    <w:lsdException w:name="Light Shading Accent 2" w:semiHidden="0" w:uiPriority="60" w:unhideWhenUsed="0"/>
+    <w:lsdException w:name="Light List Accent 2" w:semiHidden="0" w:uiPriority="61" w:unhideWhenUsed="0"/>
+    <w:lsdException w:name="Light Grid Accent 2" w:semiHidden="0" w:uiPriority="62" w:unhideWhenUsed="0"/>
+    <w:lsdException w:name="Medium Shading 1 Accent 2" w:semiHidden="0" w:uiPriority="63" w:unhideWhenUsed="0"/>
+    <w:lsdException w:name="Medium Shading 2 Accent 2" w:semiHidden="0" w:uiPriority="64" w:unhideWhenUsed="0"/>
+    <w:lsdException w:name="Medium List 1 Accent 2" w:semiHidden="0" w:uiPriority="65" w:unhideWhenUsed="0"/>
+    <w:lsdException w:name="Medium List 2 Accent 2" w:semiHidden="0" w:uiPriority="66" w:unhideWhenUsed="0"/>
+    <w:lsdException w:name="Medium Grid 1 Accent 2" w:semiHidden="0" w:uiPriority="67" w:unhideWhenUsed="0"/>
+    <w:lsdException w:name="Medium Grid 2 Accent 2" w:semiHidden="0" w:uiPriority="68" w:unhideWhenUsed="0"/>
+    <w:lsdException w:name="Medium Grid 3 Accent 2" w:semiHidden="0" w:uiPriority="69" w:unhideWhenUsed="0"/>
+    <w:lsdException w:name="Dark List Accent 2" w:semiHidden="0" w:uiPriority="70" w:unhideWhenUsed="0"/>
+    <w:lsdException w:name="Colorful Shading Accent 2" w:semiHidden="0" w:uiPriority="71" w:unhideWhenUsed="0"/>
+    <w:lsdException w:name="Colorful List Accent 2" w:semiHidden="0" w:uiPriority="72" w:unhideWhenUsed="0"/>
+    <w:lsdException w:name="Colorful Grid Accent 2" w:semiHidden="0" w:uiPriority="73" w:unhideWhenUsed="0"/>
+    <w:lsdException w:name="Light Shading Accent 3" w:semiHidden="0" w:uiPriority="60" w:unhideWhenUsed="0"/>
+    <w:lsdException w:name="Light List Accent 3" w:semiHidden="0" w:uiPriority="61" w:unhideWhenUsed="0"/>
+    <w:lsdException w:name="Light Grid Accent 3" w:semiHidden="0" w:uiPriority="62" w:unhideWhenUsed="0"/>
+    <w:lsdException w:name="Medium Shading 1 Accent 3" w:semiHidden="0" w:uiPriority="63" w:unhideWhenUsed="0"/>
+    <w:lsdException w:name="Medium Shading 2 Accent 3" w:semiHidden="0" w:uiPriority="64" w:unhideWhenUsed="0"/>
+    <w:lsdException w:name="Medium List 1 Accent 3" w:semiHidden="0" w:uiPriority="65" w:unhideWhenUsed="0"/>
+    <w:lsdException w:name="Medium List 2 Accent 3" w:semiHidden="0" w:uiPriority="66" w:unhideWhenUsed="0"/>
+    <w:lsdException w:name="Medium Grid 1 Accent 3" w:semiHidden="0" w:uiPriority="67" w:unhideWhenUsed="0"/>
+    <w:lsdException w:name="Medium Grid 2 Accent 3" w:semiHidden="0" w:uiPriority="68" w:unhideWhenUsed="0"/>
+    <w:lsdException w:name="Medium Grid 3 Accent 3" w:semiHidden="0" w:uiPriority="69" w:unhideWhenUsed="0"/>
+    <w:lsdException w:name="Dark List Accent 3" w:semiHidden="0" w:uiPriority="70" w:unhideWhenUsed="0"/>
+    <w:lsdException w:name="Colorful Shading Accent 3" w:semiHidden="0" w:uiPriority="71" w:unhideWhenUsed="0"/>
+    <w:lsdException w:name="Colorful List Accent 3" w:semiHidden="0" w:uiPriority="72" w:unhideWhenUsed="0"/>
+    <w:lsdException w:name="Colorful Grid Accent 3" w:semiHidden="0" w:uiPriority="73" w:unhideWhenUsed="0"/>
+    <w:lsdException w:name="Light Shading Accent 4" w:semiHidden="0" w:uiPriority="60" w:unhideWhenUsed="0"/>
+    <w:lsdException w:name="Light List Accent 4" w:semiHidden="0" w:uiPriority="61" w:unhideWhenUsed="0"/>
+    <w:lsdException w:name="Light Grid Accent 4" w:semiHidden="0" w:uiPriority="62" w:unhideWhenUsed="0"/>
+    <w:lsdException w:name="Medium Shading 1 Accent 4" w:semiHidden="0" w:uiPriority="63" w:unhideWhenUsed="0"/>
+    <w:lsdException w:name="Medium Shading 2 Accent 4" w:semiHidden="0" w:uiPriority="64" w:unhideWhenUsed="0"/>
+    <w:lsdException w:name="Medium List 1 Accent 4" w:semiHidden="0" w:uiPriority="65" w:unhideWhenUsed="0"/>
+    <w:lsdException w:name="Medium List 2 Accent 4" w:semiHidden="0" w:uiPriority="66" w:unhideWhenUsed="0"/>
+    <w:lsdException w:name="Medium Grid 1 Accent 4" w:semiHidden="0" w:uiPriority="67" w:unhideWhenUsed="0"/>
+    <w:lsdException w:name="Medium Grid 2 Accent 4" w:semiHidden="0" w:uiPriority="68" w:unhideWhenUsed="0"/>
+    <w:lsdException w:name="Medium Grid 3 Accent 4" w:semiHidden="0" w:uiPriority="69" w:unhideWhenUsed="0"/>
+    <w:lsdException w:name="Dark List Accent 4" w:semiHidden="0" w:uiPriority="70" w:unhideWhenUsed="0"/>
+    <w:lsdException w:name="Colorful Shading Accent 4" w:semiHidden="0" w:uiPriority="71" w:unhideWhenUsed="0"/>
+    <w:lsdException w:name="Colorful List Accent 4" w:semiHidden="0" w:uiPriority="72" w:unhideWhenUsed="0"/>
+    <w:lsdException w:name="Colorful Grid Accent 4" w:semiHidden="0" w:uiPriority="73" w:unhideWhenUsed="0"/>
+    <w:lsdException w:name="Light Shading Accent 5" w:semiHidden="0" w:uiPriority="60" w:unhideWhenUsed="0"/>
+    <w:lsdException w:name="Light List Accent 5" w:semiHidden="0" w:uiPriority="61" w:unhideWhenUsed="0"/>
+    <w:lsdException w:name="Light Grid Accent 5" w:semiHidden="0" w:uiPriority="62" w:unhideWhenUsed="0"/>
+    <w:lsdException w:name="Medium Shading 1 Accent 5" w:semiHidden="0" w:uiPriority="63" w:unhideWhenUsed="0"/>
+    <w:lsdException w:name="Medium Shading 2 Accent 5" w:semiHidden="0" w:uiPriority="64" w:unhideWhenUsed="0"/>
+    <w:lsdException w:name="Medium List 1 Accent 5" w:semiHidden="0" w:uiPriority="65" w:unhideWhenUsed="0"/>
+    <w:lsdException w:name="Medium List 2 Accent 5" w:semiHidden="0" w:uiPriority="66" w:unhideWhenUsed="0"/>
+    <w:lsdException w:name="Medium Grid 1 Accent 5" w:semiHidden="0" w:uiPriority="67" w:unhideWhenUsed="0"/>
+    <w:lsdException w:name="Medium Grid 2 Accent 5" w:semiHidden="0" w:uiPriority="68" w:unhideWhenUsed="0"/>
+    <w:lsdException w:name="Medium Grid 3 Accent 5" w:semiHidden="0" w:uiPriority="69" w:unhideWhenUsed="0"/>
+    <w:lsdException w:name="Dark List Accent 5" w:semiHidden="0" w:uiPriority="70" w:unhideWhenUsed="0"/>
+    <w:lsdException w:name="Colorful Shading Accent 5" w:semiHidden="0" w:uiPriority="71" w:unhideWhenUsed="0"/>
+    <w:lsdException w:name="Colorful List Accent 5" w:semiHidden="0" w:uiPriority="72" w:unhideWhenUsed="0"/>
+    <w:lsdException w:name="Colorful Grid Accent 5" w:semiHidden="0" w:uiPriority="73" w:unhideWhenUsed="0"/>
+    <w:lsdException w:name="Light Shading Accent 6" w:semiHidden="0" w:uiPriority="60" w:unhideWhenUsed="0"/>
+    <w:lsdException w:name="Light List Accent 6" w:semiHidden="0" w:uiPriority="61" w:unhideWhenUsed="0"/>
+    <w:lsdException w:name="Light Grid Accent 6" w:semiHidden="0" w:uiPriority="62" w:unhideWhenUsed="0"/>
+    <w:lsdException w:name="Medium Shading 1 Accent 6" w:semiHidden="0" w:uiPriority="63" w:unhideWhenUsed="0"/>
+    <w:lsdException w:name="Medium Shading 2 Accent 6" w:semiHidden="0" w:uiPriority="64" w:unhideWhenUsed="0"/>
+    <w:lsdException w:name="Medium List 1 Accent 6" w:semiHidden="0" w:uiPriority="65" w:unhideWhenUsed="0"/>
+    <w:lsdException w:name="Medium List 2 Accent 6" w:semiHidden="0" w:uiPriority="66" w:unhideWhenUsed="0"/>
+    <w:lsdException w:name="Medium Grid 1 Accent 6" w:semiHidden="0" w:uiPriority="67" w:unhideWhenUsed="0"/>
+    <w:lsdException w:name="Medium Grid 2 Accent 6" w:semiHidden="0" w:uiPriority="68" w:unhideWhenUsed="0"/>
+    <w:lsdException w:name="Medium Grid 3 Accent 6" w:semiHidden="0" w:uiPriority="69" w:unhideWhenUsed="0"/>
+    <w:lsdException w:name="Dark List Accent 6" w:semiHidden="0" w:uiPriority="70" w:unhideWhenUsed="0"/>
+    <w:lsdException w:name="Colorful Shading Accent 6" w:semiHidden="0" w:uiPriority="71" w:unhideWhenUsed="0"/>
+    <w:lsdException w:name="Colorful List Accent 6" w:semiHidden="0" w:uiPriority="72" w:unhideWhenUsed="0"/>
+    <w:lsdException w:name="Colorful Grid Accent 6" w:semiHidden="0" w:uiPriority="73" w:unhideWhenUsed="0"/>
+    <w:lsdException w:name="Subtle Emphasis" w:semiHidden="0" w:uiPriority="19" w:unhideWhenUsed="0" w:qFormat="1"/>
+    <w:lsdException w:name="Intense Emphasis" w:semiHidden="0" w:uiPriority="21" w:unhideWhenUsed="0" w:qFormat="1"/>
+    <w:lsdException w:name="Subtle Reference" w:semiHidden="0" w:uiPriority="31" w:unhideWhenUsed="0" w:qFormat="1"/>
+    <w:lsdException w:name="Intense Reference" w:semiHidden="0" w:uiPriority="32" w:unhideWhenUsed="0" w:qFormat="1"/>
+    <w:lsdException w:name="Book Title" w:semiHidden="0" w:uiPriority="33" w:unhideWhenUsed="0" w:qFormat="1"/>
+    <w:lsdException w:name="Bibliography" w:uiPriority="37"/>
+    <w:lsdException w:name="TOC Heading" w:uiPriority="39" w:qFormat="1"/>
+  </w:latentStyles>
+  <w:style w:type="paragraph" w:default="1" w:styleId="Normal">
+    <w:name w:val="Normal"/>
+    <w:qFormat/>
+  </w:style>
+  <w:style w:type="paragraph" w:styleId="Heading1">
+    <w:name w:val="heading 1"/>
+    <w:basedOn w:val="Normal"/>
+    <w:next w:val="Normal"/>
+    <w:link w:val="Heading1Char"/>
+    <w:uiPriority w:val="9"/>
+    <w:qFormat/>
+    <w:rsid w:val="007562CB"/>
+    <w:pPr>
+      <w:keepNext/>
+      <w:keepLines/>
+      <w:spacing w:before="240" w:after="0"/>
+      <w:outlineLvl w:val="0"/>
+    </w:pPr>
+    <w:rPr>
+      <w:rFonts w:asciiTheme="majorHAnsi" w:eastAsiaTheme="majorEastAsia" w:hAnsiTheme="majorHAnsi" w:cstheme="majorBidi"/>
+      <w:color w:val="61721F" w:themeColor="accent1" w:themeShade="BF"/>
+      <w:sz w:val="32"/>
+      <w:szCs w:val="32"/>
+    </w:rPr>
+  </w:style>
+  <w:style w:type="paragraph" w:styleId="Heading2">
+    <w:name w:val="heading 2"/>
+    <w:basedOn w:val="Normal"/>
+    <w:next w:val="Normal"/>
+    <w:link w:val="Heading2Char"/>
+    <w:uiPriority w:val="9"/>
+    <w:unhideWhenUsed/>
+    <w:qFormat/>
+    <w:rsid w:val="00D0459D"/>
+    <w:pPr>
+      <w:keepNext/>
+      <w:keepLines/>
+      <w:spacing w:before="200" w:after="0"/>
+      <w:outlineLvl w:val="1"/>
+    </w:pPr>
+    <w:rPr>
+      <w:rFonts w:asciiTheme="majorHAnsi" w:eastAsiaTheme="majorEastAsia" w:hAnsiTheme="majorHAnsi" w:cstheme="majorBidi"/>
+      <w:b/>
+      <w:bCs/>
+      <w:color w:val="83992A" w:themeColor="accent1"/>
+      <w:sz w:val="26"/>
+      <w:szCs w:val="26"/>
+    </w:rPr>
+  </w:style>
+  <w:style w:type="paragraph" w:styleId="Heading3">
+    <w:name w:val="heading 3"/>
+    <w:basedOn w:val="Normal"/>
+    <w:next w:val="Normal"/>
+    <w:link w:val="Heading3Char"/>
+    <w:uiPriority w:val="9"/>
+    <w:unhideWhenUsed/>
+    <w:qFormat/>
+    <w:rsid w:val="00D0459D"/>
+    <w:pPr>
+      <w:keepNext/>
+      <w:keepLines/>
+      <w:spacing w:before="200" w:after="0"/>
+      <w:outlineLvl w:val="2"/>
+    </w:pPr>
+    <w:rPr>
+      <w:rFonts w:asciiTheme="majorHAnsi" w:eastAsiaTheme="majorEastAsia" w:hAnsiTheme="majorHAnsi" w:cstheme="majorBidi"/>
+      <w:b/>
+      <w:bCs/>
+      <w:color w:val="83992A" w:themeColor="accent1"/>
+    </w:rPr>
+  </w:style>
+  <w:style w:type="paragraph" w:styleId="Heading4">
+    <w:name w:val="heading 4"/>
+    <w:basedOn w:val="Normal"/>
+    <w:next w:val="Normal"/>
+    <w:link w:val="Heading4Char"/>
+    <w:uiPriority w:val="9"/>
+    <w:unhideWhenUsed/>
+    <w:qFormat/>
+    <w:rsid w:val="00A52ABA"/>
+    <w:pPr>
+      <w:keepNext/>
+      <w:keepLines/>
+      <w:spacing w:before="200" w:after="0"/>
+      <w:outlineLvl w:val="3"/>
+    </w:pPr>
+    <w:rPr>
+      <w:rFonts w:asciiTheme="majorHAnsi" w:eastAsiaTheme="majorEastAsia" w:hAnsiTheme="majorHAnsi" w:cstheme="majorBidi"/>
+      <w:b/>
+      <w:bCs/>
+      <w:i/>
+      <w:iCs/>
+      <w:color w:val="83992A" w:themeColor="accent1"/>
+    </w:rPr>
+  </w:style>
+  <w:style w:type="character" w:default="1" w:styleId="DefaultParagraphFont">
+    <w:name w:val="Default Paragraph Font"/>
+    <w:uiPriority w:val="1"/>
+    <w:semiHidden/>
+    <w:unhideWhenUsed/>
+  </w:style>
+  <w:style w:type="table" w:default="1" w:styleId="TableNormal">
+    <w:name w:val="Normal Table"/>
+    <w:uiPriority w:val="99"/>
+    <w:semiHidden/>
+    <w:unhideWhenUsed/>
+    <w:tblPr>
+      <w:tblInd w:w="0" w:type="dxa"/>
+      <w:tblCellMar>
+        <w:top w:w="0" w:type="dxa"/>
+        <w:left w:w="108" w:type="dxa"/>
+        <w:bottom w:w="0" w:type="dxa"/>
+        <w:right w:w="108" w:type="dxa"/>
+      </w:tblCellMar>
+    </w:tblPr>
+  </w:style>
+  <w:style w:type="numbering" w:default="1" w:styleId="NoList">
+    <w:name w:val="No List"/>
+    <w:uiPriority w:val="99"/>
+    <w:semiHidden/>
+    <w:unhideWhenUsed/>
+  </w:style>
+  <w:style w:type="paragraph" w:styleId="NoSpacing">
+    <w:name w:val="No Spacing"/>
+    <w:link w:val="NoSpacingChar"/>
+    <w:uiPriority w:val="1"/>
+    <w:qFormat/>
+    <w:rsid w:val="007562CB"/>
+    <w:pPr>
+      <w:spacing w:after="0" w:line="240" w:lineRule="auto"/>
+    </w:pPr>
+    <w:rPr>
+      <w:rFonts w:eastAsiaTheme="minorEastAsia"/>
+    </w:rPr>
+  </w:style>
+  <w:style w:type="character" w:customStyle="1" w:styleId="NoSpacingChar">
+    <w:name w:val="No Spacing Char"/>
+    <w:basedOn w:val="DefaultParagraphFont"/>
+    <w:link w:val="NoSpacing"/>
+    <w:uiPriority w:val="1"/>
+    <w:rsid w:val="007562CB"/>
+    <w:rPr>
+      <w:rFonts w:eastAsiaTheme="minorEastAsia"/>
+    </w:rPr>
+  </w:style>
+  <w:style w:type="paragraph" w:styleId="Header">
+    <w:name w:val="header"/>
+    <w:basedOn w:val="Normal"/>
+    <w:link w:val="HeaderChar"/>
+    <w:uiPriority w:val="99"/>
+    <w:unhideWhenUsed/>
+    <w:rsid w:val="007562CB"/>
+    <w:pPr>
+      <w:tabs>
+        <w:tab w:val="center" w:pos="4680"/>
+        <w:tab w:val="right" w:pos="9360"/>
+      </w:tabs>
+      <w:spacing w:after="0" w:line="240" w:lineRule="auto"/>
+    </w:pPr>
+  </w:style>
+  <w:style w:type="character" w:customStyle="1" w:styleId="HeaderChar">
+    <w:name w:val="Header Char"/>
+    <w:basedOn w:val="DefaultParagraphFont"/>
+    <w:link w:val="Header"/>
+    <w:uiPriority w:val="99"/>
+    <w:rsid w:val="007562CB"/>
+  </w:style>
+  <w:style w:type="paragraph" w:styleId="Footer">
+    <w:name w:val="footer"/>
+    <w:basedOn w:val="Normal"/>
+    <w:link w:val="FooterChar"/>
+    <w:uiPriority w:val="99"/>
+    <w:unhideWhenUsed/>
+    <w:rsid w:val="007562CB"/>
+    <w:pPr>
+      <w:tabs>
+        <w:tab w:val="center" w:pos="4680"/>
+        <w:tab w:val="right" w:pos="9360"/>
+      </w:tabs>
+      <w:spacing w:after="0" w:line="240" w:lineRule="auto"/>
+    </w:pPr>
+  </w:style>
+  <w:style w:type="character" w:customStyle="1" w:styleId="FooterChar">
+    <w:name w:val="Footer Char"/>
+    <w:basedOn w:val="DefaultParagraphFont"/>
+    <w:link w:val="Footer"/>
+    <w:uiPriority w:val="99"/>
+    <w:rsid w:val="007562CB"/>
+  </w:style>
+  <w:style w:type="character" w:customStyle="1" w:styleId="Heading1Char">
+    <w:name w:val="Heading 1 Char"/>
+    <w:basedOn w:val="DefaultParagraphFont"/>
+    <w:link w:val="Heading1"/>
+    <w:uiPriority w:val="9"/>
+    <w:rsid w:val="007562CB"/>
+    <w:rPr>
+      <w:rFonts w:asciiTheme="majorHAnsi" w:eastAsiaTheme="majorEastAsia" w:hAnsiTheme="majorHAnsi" w:cstheme="majorBidi"/>
+      <w:color w:val="61721F" w:themeColor="accent1" w:themeShade="BF"/>
+      <w:sz w:val="32"/>
+      <w:szCs w:val="32"/>
+    </w:rPr>
+  </w:style>
+  <w:style w:type="paragraph" w:styleId="TOCHeading">
+    <w:name w:val="TOC Heading"/>
+    <w:basedOn w:val="Heading1"/>
+    <w:next w:val="Normal"/>
+    <w:uiPriority w:val="39"/>
+    <w:unhideWhenUsed/>
+    <w:qFormat/>
+    <w:rsid w:val="007562CB"/>
+    <w:pPr>
+      <w:outlineLvl w:val="9"/>
+    </w:pPr>
+  </w:style>
+  <w:style w:type="paragraph" w:styleId="BalloonText">
+    <w:name w:val="Balloon Text"/>
+    <w:basedOn w:val="Normal"/>
+    <w:link w:val="BalloonTextChar"/>
+    <w:uiPriority w:val="99"/>
+    <w:semiHidden/>
+    <w:unhideWhenUsed/>
+    <w:rsid w:val="00086725"/>
+    <w:pPr>
+      <w:spacing w:after="0" w:line="240" w:lineRule="auto"/>
+    </w:pPr>
+    <w:rPr>
+      <w:rFonts w:ascii="Lucida Grande" w:hAnsi="Lucida Grande"/>
+      <w:sz w:val="18"/>
+      <w:szCs w:val="18"/>
+    </w:rPr>
+  </w:style>
+  <w:style w:type="character" w:customStyle="1" w:styleId="BalloonTextChar">
+    <w:name w:val="Balloon Text Char"/>
+    <w:basedOn w:val="DefaultParagraphFont"/>
+    <w:link w:val="BalloonText"/>
+    <w:uiPriority w:val="99"/>
+    <w:semiHidden/>
+    <w:rsid w:val="00086725"/>
+    <w:rPr>
+      <w:rFonts w:ascii="Lucida Grande" w:hAnsi="Lucida Grande"/>
+      <w:sz w:val="18"/>
+      <w:szCs w:val="18"/>
+    </w:rPr>
+  </w:style>
+  <w:style w:type="paragraph" w:styleId="TOC1">
+    <w:name w:val="toc 1"/>
+    <w:basedOn w:val="Normal"/>
+    <w:next w:val="Normal"/>
+    <w:autoRedefine/>
+    <w:uiPriority w:val="39"/>
+    <w:unhideWhenUsed/>
+    <w:rsid w:val="00B10324"/>
+    <w:pPr>
+      <w:spacing w:after="100"/>
+    </w:pPr>
+  </w:style>
+  <w:style w:type="character" w:customStyle="1" w:styleId="Heading2Char">
+    <w:name w:val="Heading 2 Char"/>
+    <w:basedOn w:val="DefaultParagraphFont"/>
+    <w:link w:val="Heading2"/>
+    <w:uiPriority w:val="9"/>
+    <w:rsid w:val="00D0459D"/>
+    <w:rPr>
+      <w:rFonts w:asciiTheme="majorHAnsi" w:eastAsiaTheme="majorEastAsia" w:hAnsiTheme="majorHAnsi" w:cstheme="majorBidi"/>
+      <w:b/>
+      <w:bCs/>
+      <w:color w:val="83992A" w:themeColor="accent1"/>
+      <w:sz w:val="26"/>
+      <w:szCs w:val="26"/>
+    </w:rPr>
+  </w:style>
+  <w:style w:type="character" w:customStyle="1" w:styleId="Heading3Char">
+    <w:name w:val="Heading 3 Char"/>
+    <w:basedOn w:val="DefaultParagraphFont"/>
+    <w:link w:val="Heading3"/>
+    <w:uiPriority w:val="9"/>
+    <w:rsid w:val="00D0459D"/>
+    <w:rPr>
+      <w:rFonts w:asciiTheme="majorHAnsi" w:eastAsiaTheme="majorEastAsia" w:hAnsiTheme="majorHAnsi" w:cstheme="majorBidi"/>
+      <w:b/>
+      <w:bCs/>
+      <w:color w:val="83992A" w:themeColor="accent1"/>
+    </w:rPr>
+  </w:style>
+  <w:style w:type="character" w:customStyle="1" w:styleId="Heading4Char">
+    <w:name w:val="Heading 4 Char"/>
+    <w:basedOn w:val="DefaultParagraphFont"/>
+    <w:link w:val="Heading4"/>
+    <w:uiPriority w:val="9"/>
+    <w:rsid w:val="00A52ABA"/>
+    <w:rPr>
+      <w:rFonts w:asciiTheme="majorHAnsi" w:eastAsiaTheme="majorEastAsia" w:hAnsiTheme="majorHAnsi" w:cstheme="majorBidi"/>
+      <w:b/>
+      <w:bCs/>
+      <w:i/>
+      <w:iCs/>
+      <w:color w:val="83992A" w:themeColor="accent1"/>
+    </w:rPr>
+  </w:style>
+  <w:style w:type="paragraph" w:styleId="TOC2">
+    <w:name w:val="toc 2"/>
+    <w:basedOn w:val="Normal"/>
+    <w:next w:val="Normal"/>
+    <w:autoRedefine/>
+    <w:uiPriority w:val="39"/>
+    <w:unhideWhenUsed/>
+    <w:rsid w:val="00612C0B"/>
+    <w:pPr>
+      <w:spacing w:after="100"/>
+      <w:ind w:left="220"/>
+    </w:pPr>
+  </w:style>
+  <w:style w:type="paragraph" w:styleId="TOC3">
+    <w:name w:val="toc 3"/>
+    <w:basedOn w:val="Normal"/>
+    <w:next w:val="Normal"/>
+    <w:autoRedefine/>
+    <w:uiPriority w:val="39"/>
+    <w:unhideWhenUsed/>
+    <w:rsid w:val="00612C0B"/>
+    <w:pPr>
+      <w:spacing w:after="100"/>
+      <w:ind w:left="440"/>
+    </w:pPr>
+  </w:style>
+  <w:style w:type="character" w:styleId="PageNumber">
+    <w:name w:val="page number"/>
+    <w:basedOn w:val="DefaultParagraphFont"/>
+    <w:uiPriority w:val="99"/>
+    <w:semiHidden/>
+    <w:unhideWhenUsed/>
+    <w:rsid w:val="00954DB5"/>
+  </w:style>
+  <w:style w:type="paragraph" w:styleId="Bibliography">
+    <w:name w:val="Bibliography"/>
+    <w:basedOn w:val="Normal"/>
+    <w:next w:val="Normal"/>
+    <w:uiPriority w:val="37"/>
+    <w:unhideWhenUsed/>
+    <w:rsid w:val="002A7508"/>
+  </w:style>
+  <w:style w:type="paragraph" w:styleId="ListParagraph">
+    <w:name w:val="List Paragraph"/>
+    <w:basedOn w:val="Normal"/>
+    <w:uiPriority w:val="34"/>
+    <w:qFormat/>
+    <w:rsid w:val="00453871"/>
+    <w:pPr>
+      <w:ind w:left="720"/>
+      <w:contextualSpacing/>
+    </w:pPr>
+  </w:style>
+  <w:style w:type="character" w:styleId="Hyperlink">
+    <w:name w:val="Hyperlink"/>
+    <w:basedOn w:val="DefaultParagraphFont"/>
+    <w:uiPriority w:val="99"/>
+    <w:unhideWhenUsed/>
+    <w:rsid w:val="00A3603C"/>
+    <w:rPr>
+      <w:color w:val="A8BF4D" w:themeColor="hyperlink"/>
+      <w:u w:val="single"/>
+    </w:rPr>
+  </w:style>
+</w:styles>
+</file>
+
+<file path=word/stylesWithEffects.xml><?xml version="1.0" encoding="utf-8"?>
+<w:styles xmlns:wpc="http://schemas.microsoft.com/office/word/2010/wordprocessingCanvas" xmlns:mo="http://schemas.microsoft.com/office/mac/office/2008/main" xmlns:mc="http://schemas.openxmlformats.org/markup-compatibility/2006" xmlns:mv="urn:schemas-microsoft-com:mac:vml" xmlns:o="urn:schemas-microsoft-com:office:office" xmlns:r="http://schemas.openxmlformats.org/officeDocument/2006/relationships" xmlns:m="http://schemas.openxmlformats.org/officeDocument/2006/math" xmlns:v="urn:schemas-microsoft-com:vml" xmlns:wp14="http://schemas.microsoft.com/office/word/2010/wordprocessingDrawing" xmlns:wp="http://schemas.openxmlformats.org/drawingml/2006/wordprocessingDrawing" xmlns:w10="urn:schemas-microsoft-com:office:word" xmlns:w="http://schemas.openxmlformats.org/wordprocessingml/2006/main" xmlns:w14="http://schemas.microsoft.com/office/word/2010/wordml" xmlns:wpg="http://schemas.microsoft.com/office/word/2010/wordprocessingGroup" xmlns:wpi="http://schemas.microsoft.com/office/word/2010/wordprocessingInk" xmlns:wne="http://schemas.microsoft.com/office/word/2006/wordml" xmlns:wps="http://schemas.microsoft.com/office/word/2010/wordprocessingShape" mc:Ignorable="w14 wp14">
+  <w:docDefaults>
+    <w:rPrDefault>
+      <w:rPr>
+        <w:rFonts w:asciiTheme="minorHAnsi" w:eastAsiaTheme="minorHAnsi" w:hAnsiTheme="minorHAnsi" w:cstheme="minorBidi"/>
+        <w:sz w:val="22"/>
+        <w:szCs w:val="22"/>
+        <w:lang w:val="en-US" w:eastAsia="en-US" w:bidi="ar-SA"/>
+      </w:rPr>
+    </w:rPrDefault>
+    <w:pPrDefault>
+      <w:pPr>
+        <w:spacing w:after="160" w:line="259" w:lineRule="auto"/>
+      </w:pPr>
+    </w:pPrDefault>
+  </w:docDefaults>
+  <w:latentStyles w:defLockedState="0" w:defUIPriority="99" w:defSemiHidden="1" w:defUnhideWhenUsed="1" w:defQFormat="0" w:count="276">
+    <w:lsdException w:name="Normal" w:semiHidden="0" w:uiPriority="0" w:unhideWhenUsed="0" w:qFormat="1"/>
+    <w:lsdException w:name="heading 1" w:semiHidden="0" w:uiPriority="9" w:unhideWhenUsed="0" w:qFormat="1"/>
+    <w:lsdException w:name="heading 2" w:uiPriority="9" w:qFormat="1"/>
+    <w:lsdException w:name="heading 3" w:uiPriority="9" w:qFormat="1"/>
+    <w:lsdException w:name="heading 4" w:uiPriority="9" w:qFormat="1"/>
+    <w:lsdException w:name="heading 5" w:uiPriority="9" w:qFormat="1"/>
+    <w:lsdException w:name="heading 6" w:uiPriority="9" w:qFormat="1"/>
+    <w:lsdException w:name="heading 7" w:uiPriority="9" w:qFormat="1"/>
+    <w:lsdException w:name="heading 8" w:uiPriority="9" w:qFormat="1"/>
+    <w:lsdException w:name="heading 9" w:uiPriority="9" w:qFormat="1"/>
+    <w:lsdException w:name="toc 1" w:uiPriority="39"/>
+    <w:lsdException w:name="toc 2" w:uiPriority="39"/>
+    <w:lsdException w:name="toc 3" w:uiPriority="39"/>
+    <w:lsdException w:name="toc 4" w:uiPriority="39"/>
+    <w:lsdException w:name="toc 5" w:uiPriority="39"/>
+    <w:lsdException w:name="toc 6" w:uiPriority="39"/>
+    <w:lsdException w:name="toc 7" w:uiPriority="39"/>
+    <w:lsdException w:name="toc 8" w:uiPriority="39"/>
+    <w:lsdException w:name="toc 9" w:uiPriority="39"/>
+    <w:lsdException w:name="caption" w:uiPriority="35" w:qFormat="1"/>
+    <w:lsdException w:name="Title" w:semiHidden="0" w:uiPriority="10" w:unhideWhenUsed="0" w:qFormat="1"/>
+    <w:lsdException w:name="Default Paragraph Font" w:uiPriority="1"/>
+    <w:lsdException w:name="Subtitle" w:semiHidden="0" w:uiPriority="11" w:unhideWhenUsed="0" w:qFormat="1"/>
+    <w:lsdException w:name="Strong" w:semiHidden="0" w:uiPriority="22" w:unhideWhenUsed="0" w:qFormat="1"/>
+    <w:lsdException w:name="Emphasis" w:semiHidden="0" w:uiPriority="20" w:unhideWhenUsed="0" w:qFormat="1"/>
+    <w:lsdException w:name="Table Grid" w:semiHidden="0" w:uiPriority="39" w:unhideWhenUsed="0"/>
+    <w:lsdException w:name="Note Level 1" w:semiHidden="0" w:unhideWhenUsed="0"/>
+    <w:lsdException w:name="Note Level 2" w:semiHidden="0" w:unhideWhenUsed="0"/>
+    <w:lsdException w:name="Note Level 3" w:semiHidden="0" w:unhideWhenUsed="0"/>
+    <w:lsdException w:name="Note Level 4" w:semiHidden="0" w:unhideWhenUsed="0"/>
+    <w:lsdException w:name="Note Level 5" w:semiHidden="0" w:unhideWhenUsed="0"/>
+    <w:lsdException w:name="Note Level 6" w:semiHidden="0" w:unhideWhenUsed="0"/>
+    <w:lsdException w:name="Note Level 7" w:semiHidden="0" w:unhideWhenUsed="0"/>
+    <w:lsdException w:name="Note Level 8" w:semiHidden="0" w:unhideWhenUsed="0"/>
+    <w:lsdException w:name="Note Level 9" w:semiHidden="0" w:unhideWhenUsed="0"/>
+    <w:lsdException w:name="Placeholder Text" w:unhideWhenUsed="0"/>
+    <w:lsdException w:name="No Spacing" w:semiHidden="0" w:uiPriority="1" w:unhideWhenUsed="0" w:qFormat="1"/>
+    <w:lsdException w:name="Light Shading" w:semiHidden="0" w:uiPriority="60" w:unhideWhenUsed="0"/>
+    <w:lsdException w:name="Light List" w:semiHidden="0" w:uiPriority="61" w:unhideWhenUsed="0"/>
+    <w:lsdException w:name="Light Grid" w:semiHidden="0" w:uiPriority="62" w:unhideWhenUsed="0"/>
+    <w:lsdException w:name="Medium Shading 1" w:semiHidden="0" w:uiPriority="63" w:unhideWhenUsed="0"/>
+    <w:lsdException w:name="Medium Shading 2" w:semiHidden="0" w:uiPriority="64" w:unhideWhenUsed="0"/>
+    <w:lsdException w:name="Medium List 1" w:semiHidden="0" w:uiPriority="65" w:unhideWhenUsed="0"/>
+    <w:lsdException w:name="Medium List 2" w:semiHidden="0" w:uiPriority="66" w:unhideWhenUsed="0"/>
+    <w:lsdException w:name="Medium Grid 1" w:semiHidden="0" w:uiPriority="67" w:unhideWhenUsed="0"/>
+    <w:lsdException w:name="Medium Grid 2" w:semiHidden="0" w:uiPriority="68" w:unhideWhenUsed="0"/>
+    <w:lsdException w:name="Medium Grid 3" w:semiHidden="0" w:uiPriority="69" w:unhideWhenUsed="0"/>
+    <w:lsdException w:name="Dark List" w:semiHidden="0" w:uiPriority="70" w:unhideWhenUsed="0"/>
+    <w:lsdException w:name="Colorful Shading" w:semiHidden="0" w:uiPriority="71" w:unhideWhenUsed="0"/>
+    <w:lsdException w:name="Colorful List" w:semiHidden="0" w:uiPriority="72" w:unhideWhenUsed="0"/>
+    <w:lsdException w:name="Colorful Grid" w:semiHidden="0" w:uiPriority="73" w:unhideWhenUsed="0"/>
+    <w:lsdException w:name="Light Shading Accent 1" w:semiHidden="0" w:uiPriority="60" w:unhideWhenUsed="0"/>
+    <w:lsdException w:name="Light List Accent 1" w:semiHidden="0" w:uiPriority="61" w:unhideWhenUsed="0"/>
+    <w:lsdException w:name="Light Grid Accent 1" w:semiHidden="0" w:uiPriority="62" w:unhideWhenUsed="0"/>
+    <w:lsdException w:name="Medium Shading 1 Accent 1" w:semiHidden="0" w:uiPriority="63" w:unhideWhenUsed="0"/>
+    <w:lsdException w:name="Medium Shading 2 Accent 1" w:semiHidden="0" w:uiPriority="64" w:unhideWhenUsed="0"/>
+    <w:lsdException w:name="Medium List 1 Accent 1" w:semiHidden="0" w:uiPriority="65" w:unhideWhenUsed="0"/>
+    <w:lsdException w:name="Revision" w:unhideWhenUsed="0"/>
+    <w:lsdException w:name="List Paragraph" w:semiHidden="0" w:uiPriority="34" w:unhideWhenUsed="0" w:qFormat="1"/>
+    <w:lsdException w:name="Quote" w:semiHidden="0" w:uiPriority="29" w:unhideWhenUsed="0" w:qFormat="1"/>
+    <w:lsdException w:name="Intense Quote" w:semiHidden="0" w:uiPriority="30" w:unhideWhenUsed="0" w:qFormat="1"/>
+    <w:lsdException w:name="Medium List 2 Accent 1" w:semiHidden="0" w:uiPriority="66" w:unhideWhenUsed="0"/>
+    <w:lsdException w:name="Medium Grid 1 Accent 1" w:semiHidden="0" w:uiPriority="67" w:unhideWhenUsed="0"/>
+    <w:lsdException w:name="Medium Grid 2 Accent 1" w:semiHidden="0" w:uiPriority="68" w:unhideWhenUsed="0"/>
+    <w:lsdException w:name="Medium Grid 3 Accent 1" w:semiHidden="0" w:uiPriority="69" w:unhideWhenUsed="0"/>
+    <w:lsdException w:name="Dark List Accent 1" w:semiHidden="0" w:uiPriority="70" w:unhideWhenUsed="0"/>
+    <w:lsdException w:name="Colorful Shading Accent 1" w:semiHidden="0" w:uiPriority="71" w:unhideWhenUsed="0"/>
+    <w:lsdException w:name="Colorful List Accent 1" w:semiHidden="0" w:uiPriority="72" w:unhideWhenUsed="0"/>
+    <w:lsdException w:name="Colorful Grid Accent 1" w:semiHidden="0" w:uiPriority="73" w:unhideWhenUsed="0"/>
+    <w:lsdException w:name="Light Shading Accent 2" w:semiHidden="0" w:uiPriority="60" w:unhideWhenUsed="0"/>
+    <w:lsdException w:name="Light List Accent 2" w:semiHidden="0" w:uiPriority="61" w:unhideWhenUsed="0"/>
+    <w:lsdException w:name="Light Grid Accent 2" w:semiHidden="0" w:uiPriority="62" w:unhideWhenUsed="0"/>
+    <w:lsdException w:name="Medium Shading 1 Accent 2" w:semiHidden="0" w:uiPriority="63" w:unhideWhenUsed="0"/>
+    <w:lsdException w:name="Medium Shading 2 Accent 2" w:semiHidden="0" w:uiPriority="64" w:unhideWhenUsed="0"/>
+    <w:lsdException w:name="Medium List 1 Accent 2" w:semiHidden="0" w:uiPriority="65" w:unhideWhenUsed="0"/>
+    <w:lsdException w:name="Medium List 2 Accent 2" w:semiHidden="0" w:uiPriority="66" w:unhideWhenUsed="0"/>
+    <w:lsdException w:name="Medium Grid 1 Accent 2" w:semiHidden="0" w:uiPriority="67" w:unhideWhenUsed="0"/>
+    <w:lsdException w:name="Medium Grid 2 Accent 2" w:semiHidden="0" w:uiPriority="68" w:unhideWhenUsed="0"/>
+    <w:lsdException w:name="Medium Grid 3 Accent 2" w:semiHidden="0" w:uiPriority="69" w:unhideWhenUsed="0"/>
+    <w:lsdException w:name="Dark List Accent 2" w:semiHidden="0" w:uiPriority="70" w:unhideWhenUsed="0"/>
+    <w:lsdException w:name="Colorful Shading Accent 2" w:semiHidden="0" w:uiPriority="71" w:unhideWhenUsed="0"/>
+    <w:lsdException w:name="Colorful List Accent 2" w:semiHidden="0" w:uiPriority="72" w:unhideWhenUsed="0"/>
+    <w:lsdException w:name="Colorful Grid Accent 2" w:semiHidden="0" w:uiPriority="73" w:unhideWhenUsed="0"/>
+    <w:lsdException w:name="Light Shading Accent 3" w:semiHidden="0" w:uiPriority="60" w:unhideWhenUsed="0"/>
+    <w:lsdException w:name="Light List Accent 3" w:semiHidden="0" w:uiPriority="61" w:unhideWhenUsed="0"/>
+    <w:lsdException w:name="Light Grid Accent 3" w:semiHidden="0" w:uiPriority="62" w:unhideWhenUsed="0"/>
+    <w:lsdException w:name="Medium Shading 1 Accent 3" w:semiHidden="0" w:uiPriority="63" w:unhideWhenUsed="0"/>
+    <w:lsdException w:name="Medium Shading 2 Accent 3" w:semiHidden="0" w:uiPriority="64" w:unhideWhenUsed="0"/>
+    <w:lsdException w:name="Medium List 1 Accent 3" w:semiHidden="0" w:uiPriority="65" w:unhideWhenUsed="0"/>
+    <w:lsdException w:name="Medium List 2 Accent 3" w:semiHidden="0" w:uiPriority="66" w:unhideWhenUsed="0"/>
+    <w:lsdException w:name="Medium Grid 1 Accent 3" w:semiHidden="0" w:uiPriority="67" w:unhideWhenUsed="0"/>
+    <w:lsdException w:name="Medium Grid 2 Accent 3" w:semiHidden="0" w:uiPriority="68" w:unhideWhenUsed="0"/>
+    <w:lsdException w:name="Medium Grid 3 Accent 3" w:semiHidden="0" w:uiPriority="69" w:unhideWhenUsed="0"/>
+    <w:lsdException w:name="Dark List Accent 3" w:semiHidden="0" w:uiPriority="70" w:unhideWhenUsed="0"/>
+    <w:lsdException w:name="Colorful Shading Accent 3" w:semiHidden="0" w:uiPriority="71" w:unhideWhenUsed="0"/>
+    <w:lsdException w:name="Colorful List Accent 3" w:semiHidden="0" w:uiPriority="72" w:unhideWhenUsed="0"/>
+    <w:lsdException w:name="Colorful Grid Accent 3" w:semiHidden="0" w:uiPriority="73" w:unhideWhenUsed="0"/>
+    <w:lsdException w:name="Light Shading Accent 4" w:semiHidden="0" w:uiPriority="60" w:unhideWhenUsed="0"/>
+    <w:lsdException w:name="Light List Accent 4" w:semiHidden="0" w:uiPriority="61" w:unhideWhenUsed="0"/>
+    <w:lsdException w:name="Light Grid Accent 4" w:semiHidden="0" w:uiPriority="62" w:unhideWhenUsed="0"/>
+    <w:lsdException w:name="Medium Shading 1 Accent 4" w:semiHidden="0" w:uiPriority="63" w:unhideWhenUsed="0"/>
+    <w:lsdException w:name="Medium Shading 2 Accent 4" w:semiHidden="0" w:uiPriority="64" w:unhideWhenUsed="0"/>
+    <w:lsdException w:name="Medium List 1 Accent 4" w:semiHidden="0" w:uiPriority="65" w:unhideWhenUsed="0"/>
+    <w:lsdException w:name="Medium List 2 Accent 4" w:semiHidden="0" w:uiPriority="66" w:unhideWhenUsed="0"/>
+    <w:lsdException w:name="Medium Grid 1 Accent 4" w:semiHidden="0" w:uiPriority="67" w:unhideWhenUsed="0"/>
+    <w:lsdException w:name="Medium Grid 2 Accent 4" w:semiHidden="0" w:uiPriority="68" w:unhideWhenUsed="0"/>
+    <w:lsdException w:name="Medium Grid 3 Accent 4" w:semiHidden="0" w:uiPriority="69" w:unhideWhenUsed="0"/>
+    <w:lsdException w:name="Dark List Accent 4" w:semiHidden="0" w:uiPriority="70" w:unhideWhenUsed="0"/>
+    <w:lsdException w:name="Colorful Shading Accent 4" w:semiHidden="0" w:uiPriority="71" w:unhideWhenUsed="0"/>
+    <w:lsdException w:name="Colorful List Accent 4" w:semiHidden="0" w:uiPriority="72" w:unhideWhenUsed="0"/>
+    <w:lsdException w:name="Colorful Grid Accent 4" w:semiHidden="0" w:uiPriority="73" w:unhideWhenUsed="0"/>
+    <w:lsdException w:name="Light Shading Accent 5" w:semiHidden="0" w:uiPriority="60" w:unhideWhenUsed="0"/>
+    <w:lsdException w:name="Light List Accent 5" w:semiHidden="0" w:uiPriority="61" w:unhideWhenUsed="0"/>
+    <w:lsdException w:name="Light Grid Accent 5" w:semiHidden="0" w:uiPriority="62" w:unhideWhenUsed="0"/>
+    <w:lsdException w:name="Medium Shading 1 Accent 5" w:semiHidden="0" w:uiPriority="63" w:unhideWhenUsed="0"/>
+    <w:lsdException w:name="Medium Shading 2 Accent 5" w:semiHidden="0" w:uiPriority="64" w:unhideWhenUsed="0"/>
+    <w:lsdException w:name="Medium List 1 Accent 5" w:semiHidden="0" w:uiPriority="65" w:unhideWhenUsed="0"/>
+    <w:lsdException w:name="Medium List 2 Accent 5" w:semiHidden="0" w:uiPriority="66" w:unhideWhenUsed="0"/>
+    <w:lsdException w:name="Medium Grid 1 Accent 5" w:semiHidden="0" w:uiPriority="67" w:unhideWhenUsed="0"/>
+    <w:lsdException w:name="Medium Grid 2 Accent 5" w:semiHidden="0" w:uiPriority="68" w:unhideWhenUsed="0"/>
+    <w:lsdException w:name="Medium Grid 3 Accent 5" w:semiHidden="0" w:uiPriority="69" w:unhideWhenUsed="0"/>
+    <w:lsdException w:name="Dark List Accent 5" w:semiHidden="0" w:uiPriority="70" w:unhideWhenUsed="0"/>
+    <w:lsdException w:name="Colorful Shading Accent 5" w:semiHidden="0" w:uiPriority="71" w:unhideWhenUsed="0"/>
+    <w:lsdException w:name="Colorful List Accent 5" w:semiHidden="0" w:uiPriority="72" w:unhideWhenUsed="0"/>
+    <w:lsdException w:name="Colorful Grid Accent 5" w:semiHidden="0" w:uiPriority="73" w:unhideWhenUsed="0"/>
+    <w:lsdException w:name="Light Shading Accent 6" w:semiHidden="0" w:uiPriority="60" w:unhideWhenUsed="0"/>
+    <w:lsdException w:name="Light List Accent 6" w:semiHidden="0" w:uiPriority="61" w:unhideWhenUsed="0"/>
+    <w:lsdException w:name="Light Grid Accent 6" w:semiHidden="0" w:uiPriority="62" w:unhideWhenUsed="0"/>
+    <w:lsdException w:name="Medium Shading 1 Accent 6" w:semiHidden="0" w:uiPriority="63" w:unhideWhenUsed="0"/>
+    <w:lsdException w:name="Medium Shading 2 Accent 6" w:semiHidden="0" w:uiPriority="64" w:unhideWhenUsed="0"/>
+    <w:lsdException w:name="Medium List 1 Accent 6" w:semiHidden="0" w:uiPriority="65" w:unhideWhenUsed="0"/>
+    <w:lsdException w:name="Medium List 2 Accent 6" w:semiHidden="0" w:uiPriority="66" w:unhideWhenUsed="0"/>
+    <w:lsdException w:name="Medium Grid 1 Accent 6" w:semiHidden="0" w:uiPriority="67" w:unhideWhenUsed="0"/>
+    <w:lsdException w:name="Medium Grid 2 Accent 6" w:semiHidden="0" w:uiPriority="68" w:unhideWhenUsed="0"/>
+    <w:lsdException w:name="Medium Grid 3 Accent 6" w:semiHidden="0" w:uiPriority="69" w:unhideWhenUsed="0"/>
+    <w:lsdException w:name="Dark List Accent 6" w:semiHidden="0" w:uiPriority="70" w:unhideWhenUsed="0"/>
+    <w:lsdException w:name="Colorful Shading Accent 6" w:semiHidden="0" w:uiPriority="71" w:unhideWhenUsed="0"/>
+    <w:lsdException w:name="Colorful List Accent 6" w:semiHidden="0" w:uiPriority="72" w:unhideWhenUsed="0"/>
+    <w:lsdException w:name="Colorful Grid Accent 6" w:semiHidden="0" w:uiPriority="73" w:unhideWhenUsed="0"/>
+    <w:lsdException w:name="Subtle Emphasis" w:semiHidden="0" w:uiPriority="19" w:unhideWhenUsed="0" w:qFormat="1"/>
+    <w:lsdException w:name="Intense Emphasis" w:semiHidden="0" w:uiPriority="21" w:unhideWhenUsed="0" w:qFormat="1"/>
+    <w:lsdException w:name="Subtle Reference" w:semiHidden="0" w:uiPriority="31" w:unhideWhenUsed="0" w:qFormat="1"/>
+    <w:lsdException w:name="Intense Reference" w:semiHidden="0" w:uiPriority="32" w:unhideWhenUsed="0" w:qFormat="1"/>
+    <w:lsdException w:name="Book Title" w:semiHidden="0" w:uiPriority="33" w:unhideWhenUsed="0" w:qFormat="1"/>
+    <w:lsdException w:name="Bibliography" w:uiPriority="37"/>
+    <w:lsdException w:name="TOC Heading" w:uiPriority="39" w:qFormat="1"/>
   </w:latentStyles>
   <w:style w:type="paragraph" w:default="1" w:styleId="Normal">
     <w:name w:val="Normal"/>
@@ -5385,7 +5744,7 @@
   <a:extraClrSchemeLst/>
   <a:extLst>
     <a:ext uri="{05A4C25C-085E-4340-85A3-A5531E510DB2}">
-      <thm15:themeFamily xmlns:thm15="http://schemas.microsoft.com/office/thememl/2012/main" name="Organic" id="{28CDC826-8792-45C0-861B-85EB3ADEDA33}" vid="{7DAC20F1-423D-49E2-BD0B-50532748BAD0}"/>
+      <thm15:themeFamily xmlns:thm15="http://schemas.microsoft.com/office/thememl/2012/main" xmlns="" name="Organic" id="{28CDC826-8792-45C0-861B-85EB3ADEDA33}" vid="{7DAC20F1-423D-49E2-BD0B-50532748BAD0}"/>
     </a:ext>
   </a:extLst>
 </a:theme>
@@ -5533,7 +5892,7 @@
 </file>
 
 <file path=customXml/itemProps2.xml><?xml version="1.0" encoding="utf-8"?>
-<ds:datastoreItem xmlns:ds="http://schemas.openxmlformats.org/officeDocument/2006/customXml" ds:itemID="{5CFF5520-DDAF-4C01-BB81-816E9A86EC46}">
+<ds:datastoreItem xmlns:ds="http://schemas.openxmlformats.org/officeDocument/2006/customXml" ds:itemID="{2CEE3A5E-131D-4C49-BBBF-D655512432F3}">
   <ds:schemaRefs>
     <ds:schemaRef ds:uri="http://schemas.openxmlformats.org/officeDocument/2006/bibliography"/>
   </ds:schemaRefs>

</xml_diff>